<commit_message>
Authors details added in Both documents.. Hardware requirements added in Operation document
</commit_message>
<xml_diff>
--- a/Operation Document.docx
+++ b/Operation Document.docx
@@ -1,6 +1,6 @@
 
 <file path=word/document.xml><?xml version="1.0" encoding="utf-8"?>
-<w:document xmlns:wpc="http://schemas.microsoft.com/office/word/2010/wordprocessingCanvas" xmlns:mc="http://schemas.openxmlformats.org/markup-compatibility/2006" xmlns:o="urn:schemas-microsoft-com:office:office" xmlns:r="http://schemas.openxmlformats.org/officeDocument/2006/relationships" xmlns:m="http://schemas.openxmlformats.org/officeDocument/2006/math" xmlns:v="urn:schemas-microsoft-com:vml" xmlns:wp14="http://schemas.microsoft.com/office/word/2010/wordprocessingDrawing" xmlns:wp="http://schemas.openxmlformats.org/drawingml/2006/wordprocessingDrawing" xmlns:w10="urn:schemas-microsoft-com:office:word" xmlns:w="http://schemas.openxmlformats.org/wordprocessingml/2006/main" xmlns:w14="http://schemas.microsoft.com/office/word/2010/wordml" xmlns:w15="http://schemas.microsoft.com/office/word/2012/wordml" xmlns:wpg="http://schemas.microsoft.com/office/word/2010/wordprocessingGroup" xmlns:wpi="http://schemas.microsoft.com/office/word/2010/wordprocessingInk" xmlns:wne="http://schemas.microsoft.com/office/word/2006/wordml" xmlns:wps="http://schemas.microsoft.com/office/word/2010/wordprocessingShape" mc:Ignorable="w14 w15 wp14">
+<w:document xmlns:wpc="http://schemas.microsoft.com/office/word/2010/wordprocessingCanvas" xmlns:mo="http://schemas.microsoft.com/office/mac/office/2008/main" xmlns:mc="http://schemas.openxmlformats.org/markup-compatibility/2006" xmlns:mv="urn:schemas-microsoft-com:mac:vml" xmlns:o="urn:schemas-microsoft-com:office:office" xmlns:r="http://schemas.openxmlformats.org/officeDocument/2006/relationships" xmlns:m="http://schemas.openxmlformats.org/officeDocument/2006/math" xmlns:v="urn:schemas-microsoft-com:vml" xmlns:wp14="http://schemas.microsoft.com/office/word/2010/wordprocessingDrawing" xmlns:wp="http://schemas.openxmlformats.org/drawingml/2006/wordprocessingDrawing" xmlns:w10="urn:schemas-microsoft-com:office:word" xmlns:w="http://schemas.openxmlformats.org/wordprocessingml/2006/main" xmlns:w14="http://schemas.microsoft.com/office/word/2010/wordml" xmlns:wpg="http://schemas.microsoft.com/office/word/2010/wordprocessingGroup" xmlns:wpi="http://schemas.microsoft.com/office/word/2010/wordprocessingInk" xmlns:wne="http://schemas.microsoft.com/office/word/2006/wordml" xmlns:wps="http://schemas.microsoft.com/office/word/2010/wordprocessingShape" mc:Ignorable="w14 wp14">
   <w:background w:color="FFFFFF"/>
   <w:body>
     <w:p>
@@ -1102,15 +1102,7 @@
         <w:rPr>
           <w:sz w:val="28"/>
         </w:rPr>
-        <w:t>Document vers</w:t>
-      </w:r>
-      <w:bookmarkStart w:id="8" w:name="_GoBack"/>
-      <w:bookmarkEnd w:id="8"/>
-      <w:r>
-        <w:rPr>
-          <w:sz w:val="28"/>
-        </w:rPr>
-        <w:t>ion</w:t>
+        <w:t>Document version</w:t>
       </w:r>
       <w:bookmarkEnd w:id="7"/>
     </w:p>
@@ -1221,7 +1213,10 @@
               <w:spacing w:line="240" w:lineRule="auto"/>
             </w:pPr>
             <w:r>
-              <w:t>1.0</w:t>
+              <w:t>1.</w:t>
+            </w:r>
+            <w:r>
+              <w:t>1</w:t>
             </w:r>
           </w:p>
         </w:tc>
@@ -1237,12 +1232,81 @@
           </w:tcPr>
           <w:p>
             <w:pPr>
+              <w:pStyle w:val="Normal1"/>
               <w:widowControl w:val="0"/>
               <w:spacing w:line="240" w:lineRule="auto"/>
             </w:pPr>
             <w:r>
-              <w:t>trlb@kea.dk</w:t>
-            </w:r>
+              <w:t xml:space="preserve">Carina Lamb        </w:t>
+            </w:r>
+            <w:hyperlink r:id="rId9" w:history="1">
+              <w:r>
+                <w:rPr>
+                  <w:rStyle w:val="Hyperlink"/>
+                </w:rPr>
+                <w:t>cari2873@stud.kea.dk</w:t>
+              </w:r>
+            </w:hyperlink>
+          </w:p>
+          <w:p>
+            <w:pPr>
+              <w:pStyle w:val="Normal1"/>
+              <w:widowControl w:val="0"/>
+              <w:spacing w:line="240" w:lineRule="auto"/>
+            </w:pPr>
+            <w:r>
+              <w:t xml:space="preserve">Dechen Chodon   </w:t>
+            </w:r>
+            <w:hyperlink r:id="rId10" w:history="1">
+              <w:r>
+                <w:rPr>
+                  <w:rStyle w:val="Hyperlink"/>
+                </w:rPr>
+                <w:t>dech0003@stud.kea.dk</w:t>
+              </w:r>
+            </w:hyperlink>
+          </w:p>
+          <w:p>
+            <w:pPr>
+              <w:pStyle w:val="Normal1"/>
+              <w:widowControl w:val="0"/>
+              <w:spacing w:line="240" w:lineRule="auto"/>
+            </w:pPr>
+            <w:r>
+              <w:t xml:space="preserve">Lina Alhajar          </w:t>
+            </w:r>
+            <w:hyperlink r:id="rId11" w:history="1">
+              <w:r>
+                <w:rPr>
+                  <w:rStyle w:val="Hyperlink"/>
+                </w:rPr>
+                <w:t>lina.alhajar@gmail.com</w:t>
+              </w:r>
+            </w:hyperlink>
+          </w:p>
+          <w:p>
+            <w:pPr>
+              <w:pStyle w:val="Normal1"/>
+              <w:widowControl w:val="0"/>
+              <w:spacing w:line="240" w:lineRule="auto"/>
+            </w:pPr>
+            <w:r>
+              <w:t xml:space="preserve">Muniba Talha       </w:t>
+            </w:r>
+            <w:hyperlink r:id="rId12" w:history="1">
+              <w:r>
+                <w:rPr>
+                  <w:rStyle w:val="Hyperlink"/>
+                </w:rPr>
+                <w:t>muni0144@stud.kea.dk</w:t>
+              </w:r>
+            </w:hyperlink>
+          </w:p>
+          <w:p>
+            <w:pPr>
+              <w:widowControl w:val="0"/>
+              <w:spacing w:line="240" w:lineRule="auto"/>
+            </w:pPr>
           </w:p>
         </w:tc>
         <w:tc>
@@ -1261,7 +1325,7 @@
               <w:spacing w:line="240" w:lineRule="auto"/>
             </w:pPr>
             <w:r>
-              <w:t>Initial draft</w:t>
+              <w:t>Final version</w:t>
             </w:r>
           </w:p>
         </w:tc>
@@ -1336,16 +1400,16 @@
           <w:sz w:val="28"/>
         </w:rPr>
       </w:pPr>
-      <w:bookmarkStart w:id="9" w:name="h.6r7j8dh65x32" w:colFirst="0" w:colLast="0"/>
-      <w:bookmarkStart w:id="10" w:name="_Toc413588561"/>
+      <w:bookmarkStart w:id="8" w:name="h.6r7j8dh65x32" w:colFirst="0" w:colLast="0"/>
+      <w:bookmarkStart w:id="9" w:name="_Toc413588561"/>
+      <w:bookmarkEnd w:id="8"/>
+      <w:r>
+        <w:rPr>
+          <w:sz w:val="28"/>
+        </w:rPr>
+        <w:t>Approval List</w:t>
+      </w:r>
       <w:bookmarkEnd w:id="9"/>
-      <w:r>
-        <w:rPr>
-          <w:sz w:val="28"/>
-        </w:rPr>
-        <w:t>Approval List</w:t>
-      </w:r>
-      <w:bookmarkEnd w:id="10"/>
     </w:p>
     <w:p>
       <w:pPr>
@@ -1578,16 +1642,16 @@
           <w:sz w:val="28"/>
         </w:rPr>
       </w:pPr>
-      <w:bookmarkStart w:id="11" w:name="h.hes98nyepwis" w:colFirst="0" w:colLast="0"/>
-      <w:bookmarkStart w:id="12" w:name="_Toc413588562"/>
+      <w:bookmarkStart w:id="10" w:name="h.hes98nyepwis" w:colFirst="0" w:colLast="0"/>
+      <w:bookmarkStart w:id="11" w:name="_Toc413588562"/>
+      <w:bookmarkEnd w:id="10"/>
+      <w:r>
+        <w:rPr>
+          <w:sz w:val="28"/>
+        </w:rPr>
+        <w:t>Confidentiality Rating</w:t>
+      </w:r>
       <w:bookmarkEnd w:id="11"/>
-      <w:r>
-        <w:rPr>
-          <w:sz w:val="28"/>
-        </w:rPr>
-        <w:t>Confidentiality Rating</w:t>
-      </w:r>
-      <w:bookmarkEnd w:id="12"/>
     </w:p>
     <w:p>
       <w:pPr>
@@ -1762,16 +1826,16 @@
           <w:b/>
         </w:rPr>
       </w:pPr>
-      <w:bookmarkStart w:id="13" w:name="h.vsfaotkepuvm" w:colFirst="0" w:colLast="0"/>
-      <w:bookmarkStart w:id="14" w:name="_Toc413588563"/>
+      <w:bookmarkStart w:id="12" w:name="h.vsfaotkepuvm" w:colFirst="0" w:colLast="0"/>
+      <w:bookmarkStart w:id="13" w:name="_Toc413588563"/>
+      <w:bookmarkEnd w:id="12"/>
+      <w:r>
+        <w:rPr>
+          <w:b/>
+        </w:rPr>
+        <w:t>General</w:t>
+      </w:r>
       <w:bookmarkEnd w:id="13"/>
-      <w:r>
-        <w:rPr>
-          <w:b/>
-        </w:rPr>
-        <w:t>General</w:t>
-      </w:r>
-      <w:bookmarkEnd w:id="14"/>
     </w:p>
     <w:p/>
     <w:p>
@@ -1779,8 +1843,8 @@
         <w:pStyle w:val="Normal1"/>
         <w:widowControl w:val="0"/>
       </w:pPr>
-      <w:bookmarkStart w:id="15" w:name="h.obohzlyxwrmy" w:colFirst="0" w:colLast="0"/>
-      <w:bookmarkEnd w:id="15"/>
+      <w:bookmarkStart w:id="14" w:name="h.obohzlyxwrmy" w:colFirst="0" w:colLast="0"/>
+      <w:bookmarkEnd w:id="14"/>
       <w:r>
         <w:t>KEA_STUD Chat messenger will provide the possibility of using a chat within an institute. It will provide the user with the facility to communicate in-group or private, to exchange small/medium files during conversation and save the chat history. In order to run, the chat system will be using a Local Area Network (LAN) connection.</w:t>
       </w:r>
@@ -1799,10 +1863,10 @@
       <w:r>
         <w:rPr>
           <w:noProof/>
-          <w:lang w:val="da-DK" w:eastAsia="zh-CN"/>
+          <w:lang w:val="en-US"/>
         </w:rPr>
         <w:drawing>
-          <wp:inline distT="0" distB="0" distL="0" distR="0" wp14:anchorId="7BE3B8B7" wp14:editId="6A32359F">
+          <wp:inline distT="0" distB="0" distL="0" distR="0" wp14:anchorId="49C39C29" wp14:editId="704AC003">
             <wp:extent cx="5943600" cy="2983865"/>
             <wp:effectExtent l="0" t="0" r="0" b="0"/>
             <wp:docPr id="10" name="Picture 10"/>
@@ -1817,7 +1881,7 @@
                     <pic:cNvPicPr/>
                   </pic:nvPicPr>
                   <pic:blipFill>
-                    <a:blip r:embed="rId8">
+                    <a:blip r:embed="rId13">
                       <a:extLst>
                         <a:ext uri="{28A0092B-C50C-407E-A947-70E740481C1C}">
                           <a14:useLocalDpi xmlns:a14="http://schemas.microsoft.com/office/drawing/2010/main" val="0"/>
@@ -1887,7 +1951,7 @@
           <w:lang w:val="en-US"/>
         </w:rPr>
       </w:pPr>
-      <w:bookmarkStart w:id="16" w:name="_Toc413588564"/>
+      <w:bookmarkStart w:id="15" w:name="_Toc413588564"/>
       <w:r>
         <w:rPr>
           <w:b/>
@@ -1895,7 +1959,7 @@
         </w:rPr>
         <w:t>Architecture Overview</w:t>
       </w:r>
-      <w:bookmarkEnd w:id="16"/>
+      <w:bookmarkEnd w:id="15"/>
     </w:p>
     <w:p>
       <w:pPr>
@@ -1967,10 +2031,10 @@
       <w:r>
         <w:rPr>
           <w:noProof/>
-          <w:lang w:val="da-DK" w:eastAsia="zh-CN"/>
+          <w:lang w:val="en-US"/>
         </w:rPr>
         <w:drawing>
-          <wp:inline distT="0" distB="0" distL="0" distR="0" wp14:anchorId="39794C78" wp14:editId="7D776464">
+          <wp:inline distT="0" distB="0" distL="0" distR="0" wp14:anchorId="7EB51B3D" wp14:editId="04E2DF96">
             <wp:extent cx="5943600" cy="2827867"/>
             <wp:effectExtent l="0" t="0" r="0" b="0"/>
             <wp:docPr id="1" name="Picture 1"/>
@@ -1985,7 +2049,7 @@
                     <pic:cNvPicPr/>
                   </pic:nvPicPr>
                   <pic:blipFill>
-                    <a:blip r:embed="rId9">
+                    <a:blip r:embed="rId14">
                       <a:extLst>
                         <a:ext uri="{28A0092B-C50C-407E-A947-70E740481C1C}">
                           <a14:useLocalDpi xmlns:a14="http://schemas.microsoft.com/office/drawing/2010/main" val="0"/>
@@ -2054,17 +2118,17 @@
           <w:lang w:val="en-US"/>
         </w:rPr>
       </w:pPr>
-      <w:bookmarkStart w:id="17" w:name="h.wcuiy14bok5x" w:colFirst="0" w:colLast="0"/>
-      <w:bookmarkStart w:id="18" w:name="_Toc413588565"/>
+      <w:bookmarkStart w:id="16" w:name="h.wcuiy14bok5x" w:colFirst="0" w:colLast="0"/>
+      <w:bookmarkStart w:id="17" w:name="_Toc413588565"/>
+      <w:bookmarkEnd w:id="16"/>
+      <w:r>
+        <w:rPr>
+          <w:b/>
+          <w:lang w:val="en-US"/>
+        </w:rPr>
+        <w:t>Requirements</w:t>
+      </w:r>
       <w:bookmarkEnd w:id="17"/>
-      <w:r>
-        <w:rPr>
-          <w:b/>
-          <w:lang w:val="en-US"/>
-        </w:rPr>
-        <w:t>Requirements</w:t>
-      </w:r>
-      <w:bookmarkEnd w:id="18"/>
     </w:p>
     <w:p>
       <w:pPr>
@@ -2319,7 +2383,56 @@
           <w:color w:val="auto"/>
           <w:lang w:val="en-US"/>
         </w:rPr>
-        <w:t>There is no specific requirement for the hard drive.</w:t>
+        <w:t xml:space="preserve">There should be </w:t>
+      </w:r>
+      <w:r>
+        <w:rPr>
+          <w:rFonts w:cs="ArialMT"/>
+          <w:color w:val="auto"/>
+          <w:lang w:val="en-US"/>
+        </w:rPr>
+        <w:t>at least</w:t>
+      </w:r>
+      <w:r>
+        <w:rPr>
+          <w:rFonts w:cs="ArialMT"/>
+          <w:color w:val="auto"/>
+          <w:lang w:val="en-US"/>
+        </w:rPr>
+        <w:t xml:space="preserve"> </w:t>
+      </w:r>
+      <w:r>
+        <w:rPr>
+          <w:rFonts w:cs="ArialMT"/>
+          <w:b/>
+          <w:color w:val="auto"/>
+          <w:lang w:val="en-US"/>
+        </w:rPr>
+        <w:t>1GB</w:t>
+      </w:r>
+      <w:r>
+        <w:rPr>
+          <w:rFonts w:cs="ArialMT"/>
+          <w:color w:val="auto"/>
+          <w:lang w:val="en-US"/>
+        </w:rPr>
+        <w:t xml:space="preserve"> free space on your </w:t>
+      </w:r>
+      <w:r>
+        <w:rPr>
+          <w:rFonts w:cs="ArialMT"/>
+          <w:color w:val="auto"/>
+          <w:lang w:val="en-US"/>
+        </w:rPr>
+        <w:t>hard disk</w:t>
+      </w:r>
+      <w:r>
+        <w:rPr>
+          <w:rFonts w:cs="ArialMT"/>
+          <w:color w:val="auto"/>
+          <w:lang w:val="en-US"/>
+        </w:rPr>
+        <w:t>.</w:t>
       </w:r>
     </w:p>
     <w:p>
@@ -2386,14 +2499,6 @@
           <w:lang w:val="en-US"/>
         </w:rPr>
       </w:pPr>
-      <w:r>
-        <w:rPr>
-          <w:rFonts w:cs="ArialMT"/>
-          <w:color w:val="auto"/>
-          <w:lang w:val="en-US"/>
-        </w:rPr>
-        <w:t>Since our program is designed for 2-50 users the RAM requirement for the application is 4 GB, so the program will run smoothly.</w:t>
-      </w:r>
     </w:p>
     <w:p>
       <w:pPr>
@@ -2402,14 +2507,70 @@
         <w:adjustRightInd w:val="0"/>
         <w:spacing w:line="240" w:lineRule="auto"/>
         <w:rPr>
-          <w:rFonts w:cs="Arial-BoldMT"/>
-          <w:b/>
-          <w:bCs/>
+          <w:rFonts w:cs="ArialMT"/>
           <w:color w:val="auto"/>
-          <w:sz w:val="24"/>
-          <w:lang w:val="en-US"/>
-        </w:rPr>
-      </w:pPr>
+          <w:lang w:val="en-US"/>
+        </w:rPr>
+      </w:pPr>
+      <w:r>
+        <w:rPr>
+          <w:rFonts w:cs="ArialMT"/>
+          <w:color w:val="auto"/>
+          <w:lang w:val="en-US"/>
+        </w:rPr>
+        <w:t>The m</w:t>
+      </w:r>
+      <w:r>
+        <w:rPr>
+          <w:rFonts w:cs="ArialMT"/>
+          <w:color w:val="auto"/>
+          <w:lang w:val="en-US"/>
+        </w:rPr>
+        <w:t>inimum memory requirement for launching an application is</w:t>
+      </w:r>
+      <w:r>
+        <w:rPr>
+          <w:rFonts w:cs="ArialMT"/>
+          <w:color w:val="auto"/>
+          <w:lang w:val="en-US"/>
+        </w:rPr>
+        <w:t xml:space="preserve"> </w:t>
+      </w:r>
+      <w:r>
+        <w:rPr>
+          <w:rFonts w:cs="ArialMT"/>
+          <w:b/>
+          <w:color w:val="auto"/>
+          <w:lang w:val="en-US"/>
+        </w:rPr>
+        <w:t>1</w:t>
+      </w:r>
+      <w:r>
+        <w:rPr>
+          <w:rFonts w:cs="ArialMT"/>
+          <w:b/>
+          <w:color w:val="auto"/>
+          <w:lang w:val="en-US"/>
+        </w:rPr>
+        <w:t>1</w:t>
+      </w:r>
+      <w:r>
+        <w:rPr>
+          <w:rFonts w:cs="ArialMT"/>
+          <w:b/>
+          <w:color w:val="auto"/>
+          <w:lang w:val="en-US"/>
+        </w:rPr>
+        <w:t>9MB</w:t>
+      </w:r>
+      <w:r>
+        <w:rPr>
+          <w:rFonts w:cs="ArialMT"/>
+          <w:color w:val="auto"/>
+          <w:lang w:val="en-US"/>
+        </w:rPr>
+        <w:t xml:space="preserve"> RAM</w:t>
+      </w:r>
     </w:p>
     <w:p>
       <w:pPr>
@@ -2426,17 +2587,6 @@
           <w:lang w:val="en-US"/>
         </w:rPr>
       </w:pPr>
-      <w:r>
-        <w:rPr>
-          <w:rFonts w:cs="Arial-BoldMT"/>
-          <w:b/>
-          <w:bCs/>
-          <w:color w:val="auto"/>
-          <w:sz w:val="24"/>
-          <w:lang w:val="en-US"/>
-        </w:rPr>
-        <w:t>CPU:</w:t>
-      </w:r>
     </w:p>
     <w:p>
       <w:pPr>
@@ -2445,6 +2595,33 @@
         <w:adjustRightInd w:val="0"/>
         <w:spacing w:line="240" w:lineRule="auto"/>
         <w:rPr>
+          <w:rFonts w:cs="Arial-BoldMT"/>
+          <w:b/>
+          <w:bCs/>
+          <w:color w:val="auto"/>
+          <w:sz w:val="24"/>
+          <w:lang w:val="en-US"/>
+        </w:rPr>
+      </w:pPr>
+      <w:r>
+        <w:rPr>
+          <w:rFonts w:cs="Arial-BoldMT"/>
+          <w:b/>
+          <w:bCs/>
+          <w:color w:val="auto"/>
+          <w:sz w:val="24"/>
+          <w:lang w:val="en-US"/>
+        </w:rPr>
+        <w:t>CPU:</w:t>
+      </w:r>
+    </w:p>
+    <w:p>
+      <w:pPr>
+        <w:autoSpaceDE w:val="0"/>
+        <w:autoSpaceDN w:val="0"/>
+        <w:adjustRightInd w:val="0"/>
+        <w:spacing w:line="240" w:lineRule="auto"/>
+        <w:rPr>
           <w:rFonts w:cs="HelveticaNeue"/>
           <w:color w:val="auto"/>
           <w:lang w:val="en-US"/>
@@ -2461,44 +2638,95 @@
     </w:p>
     <w:p>
       <w:pPr>
-        <w:pStyle w:val="Heading1"/>
-        <w:keepNext w:val="0"/>
-        <w:keepLines w:val="0"/>
-        <w:widowControl w:val="0"/>
-        <w:contextualSpacing w:val="0"/>
-        <w:rPr>
-          <w:lang w:val="en-US"/>
-        </w:rPr>
-      </w:pPr>
-    </w:p>
-    <w:p>
-      <w:pPr>
-        <w:rPr>
-          <w:b/>
+        <w:autoSpaceDE w:val="0"/>
+        <w:autoSpaceDN w:val="0"/>
+        <w:adjustRightInd w:val="0"/>
+        <w:spacing w:line="240" w:lineRule="auto"/>
+        <w:rPr>
+          <w:rFonts w:cs="HelveticaNeue"/>
+          <w:color w:val="auto"/>
+          <w:lang w:val="en-US"/>
+        </w:rPr>
+      </w:pPr>
+    </w:p>
+    <w:p>
+      <w:pPr>
+        <w:autoSpaceDE w:val="0"/>
+        <w:autoSpaceDN w:val="0"/>
+        <w:adjustRightInd w:val="0"/>
+        <w:spacing w:line="240" w:lineRule="auto"/>
+        <w:rPr>
+          <w:rFonts w:cs="HelveticaNeue"/>
+          <w:color w:val="auto"/>
+          <w:lang w:val="en-US"/>
+        </w:rPr>
+      </w:pPr>
+      <w:r>
+        <w:rPr>
+          <w:rFonts w:cs="HelveticaNeue"/>
+          <w:color w:val="auto"/>
+          <w:lang w:val="en-US"/>
+        </w:rPr>
+        <w:t xml:space="preserve">Besides that we will need the network interface controller (NIC), 10BaseT Ethernet card or wireless </w:t>
+      </w:r>
+      <w:r>
+        <w:rPr>
+          <w:rFonts w:cs="HelveticaNeue"/>
+          <w:color w:val="auto"/>
+          <w:lang w:val="en-US"/>
+        </w:rPr>
+        <w:t xml:space="preserve">card. </w:t>
+      </w:r>
+    </w:p>
+    <w:p>
+      <w:pPr>
+        <w:autoSpaceDE w:val="0"/>
+        <w:autoSpaceDN w:val="0"/>
+        <w:adjustRightInd w:val="0"/>
+        <w:spacing w:line="240" w:lineRule="auto"/>
+        <w:rPr>
+          <w:rFonts w:cs="HelveticaNeue"/>
+          <w:color w:val="auto"/>
+          <w:lang w:val="en-US"/>
+        </w:rPr>
+      </w:pPr>
+    </w:p>
+    <w:p>
+      <w:pPr>
+        <w:autoSpaceDE w:val="0"/>
+        <w:autoSpaceDN w:val="0"/>
+        <w:adjustRightInd w:val="0"/>
+        <w:spacing w:line="240" w:lineRule="auto"/>
+        <w:rPr>
+          <w:rFonts w:cs="HelveticaNeue"/>
+          <w:b/>
+          <w:color w:val="auto"/>
           <w:sz w:val="24"/>
           <w:szCs w:val="24"/>
           <w:lang w:val="en-US"/>
         </w:rPr>
       </w:pPr>
-    </w:p>
-    <w:p>
-      <w:pPr>
-        <w:rPr>
-          <w:b/>
+      <w:r>
+        <w:rPr>
+          <w:rFonts w:cs="HelveticaNeue"/>
+          <w:b/>
+          <w:color w:val="auto"/>
           <w:sz w:val="24"/>
           <w:szCs w:val="24"/>
           <w:lang w:val="en-US"/>
         </w:rPr>
-      </w:pPr>
-      <w:r>
+        <w:t xml:space="preserve">Software Requirements: </w:t>
+      </w:r>
+    </w:p>
+    <w:p>
+      <w:pPr>
         <w:rPr>
           <w:b/>
           <w:sz w:val="24"/>
           <w:szCs w:val="24"/>
           <w:lang w:val="en-US"/>
         </w:rPr>
-        <w:t>MySQL Workbench</w:t>
-      </w:r>
+      </w:pPr>
     </w:p>
     <w:p>
       <w:pPr>
@@ -2509,18 +2737,97 @@
           <w:lang w:val="en-US"/>
         </w:rPr>
       </w:pPr>
-    </w:p>
-    <w:p>
-      <w:pPr>
-        <w:rPr>
-          <w:lang w:val="en-US"/>
-        </w:rPr>
-      </w:pPr>
-      <w:r>
-        <w:rPr>
-          <w:lang w:val="en-US"/>
-        </w:rPr>
-        <w:t>MySQL Workbench is not required to be installed on the system in order to run a MySQL Server but MySQL Workbench is a great tool to use in addition to monitoring database connections on your server. When installing MySQL Workbench there are however some requirements that need to be fulfilled before it will run on your system. Depending on your operating system then the requirements are as follows:</w:t>
+      <w:r>
+        <w:rPr>
+          <w:b/>
+          <w:sz w:val="24"/>
+          <w:szCs w:val="24"/>
+          <w:lang w:val="en-US"/>
+        </w:rPr>
+        <w:t>MySQL Workbench</w:t>
+      </w:r>
+    </w:p>
+    <w:p>
+      <w:pPr>
+        <w:rPr>
+          <w:b/>
+          <w:sz w:val="24"/>
+          <w:szCs w:val="24"/>
+          <w:lang w:val="en-US"/>
+        </w:rPr>
+      </w:pPr>
+    </w:p>
+    <w:p>
+      <w:pPr>
+        <w:rPr>
+          <w:lang w:val="en-US"/>
+        </w:rPr>
+      </w:pPr>
+      <w:r>
+        <w:rPr>
+          <w:lang w:val="en-US"/>
+        </w:rPr>
+        <w:t>The database is built using MySQL.</w:t>
+      </w:r>
+      <w:r>
+        <w:rPr>
+          <w:lang w:val="en-US"/>
+        </w:rPr>
+        <w:t xml:space="preserve"> </w:t>
+      </w:r>
+      <w:r>
+        <w:rPr>
+          <w:lang w:val="en-US"/>
+        </w:rPr>
+        <w:t xml:space="preserve">Workbench, Sequel pro or any other visual tool can be used to build or for future enhancements of database architecture. But currently we used </w:t>
+      </w:r>
+      <w:r>
+        <w:rPr>
+          <w:lang w:val="en-US"/>
+        </w:rPr>
+        <w:t>Workbench</w:t>
+      </w:r>
+      <w:r>
+        <w:rPr>
+          <w:lang w:val="en-US"/>
+        </w:rPr>
+        <w:t>. It</w:t>
+      </w:r>
+      <w:r>
+        <w:rPr>
+          <w:lang w:val="en-US"/>
+        </w:rPr>
+        <w:t xml:space="preserve"> is not required to be installed on the system in order to run a MySQL Server but MySQL Workbench is a great tool to use in </w:t>
+      </w:r>
+      <w:r>
+        <w:rPr>
+          <w:lang w:val="en-US"/>
+        </w:rPr>
+        <w:t>relation</w:t>
+      </w:r>
+      <w:r>
+        <w:rPr>
+          <w:lang w:val="en-US"/>
+        </w:rPr>
+        <w:t xml:space="preserve"> to monitoring database connections on your server. When installing MySQL Workbench there are however some requirements that need to be fulfilled before it will run on your system. Depending on your operating sys</w:t>
+      </w:r>
+      <w:r>
+        <w:rPr>
+          <w:lang w:val="en-US"/>
+        </w:rPr>
+        <w:t xml:space="preserve">tem </w:t>
+      </w:r>
+      <w:r>
+        <w:rPr>
+          <w:lang w:val="en-US"/>
+        </w:rPr>
+        <w:t xml:space="preserve">then, </w:t>
+      </w:r>
+      <w:r>
+        <w:rPr>
+          <w:lang w:val="en-US"/>
+        </w:rPr>
+        <w:t>the requirements are as follows:</w:t>
       </w:r>
     </w:p>
     <w:p>
@@ -2574,7 +2881,7 @@
         </w:rPr>
         <w:t xml:space="preserve">Microsoft .NET 4.0 Framework (If needed – download available </w:t>
       </w:r>
-      <w:hyperlink r:id="rId10" w:history="1">
+      <w:hyperlink r:id="rId15" w:history="1">
         <w:r>
           <w:rPr>
             <w:rStyle w:val="Hyperlink"/>
@@ -2622,7 +2929,7 @@
         </w:rPr>
         <w:t xml:space="preserve">If needed - download available </w:t>
       </w:r>
-      <w:hyperlink r:id="rId11" w:history="1">
+      <w:hyperlink r:id="rId16" w:history="1">
         <w:r>
           <w:rPr>
             <w:rStyle w:val="Hyperlink"/>
@@ -2765,16 +3072,15 @@
           <w:lang w:val="en-US"/>
         </w:rPr>
       </w:pPr>
-      <w:bookmarkStart w:id="19" w:name="_Toc413588566"/>
-      <w:r>
-        <w:rPr>
-          <w:b/>
-          <w:lang w:val="en-US"/>
-        </w:rPr>
-        <w:lastRenderedPageBreak/>
+      <w:bookmarkStart w:id="18" w:name="_Toc413588566"/>
+      <w:r>
+        <w:rPr>
+          <w:b/>
+          <w:lang w:val="en-US"/>
+        </w:rPr>
         <w:t>Installation Manual</w:t>
       </w:r>
-      <w:bookmarkEnd w:id="19"/>
+      <w:bookmarkEnd w:id="18"/>
     </w:p>
     <w:p>
       <w:pPr>
@@ -2785,8 +3091,8 @@
           <w:lang w:val="en-US"/>
         </w:rPr>
       </w:pPr>
-      <w:bookmarkStart w:id="20" w:name="h.avkkkztjqpar" w:colFirst="0" w:colLast="0"/>
-      <w:bookmarkEnd w:id="20"/>
+      <w:bookmarkStart w:id="19" w:name="h.avkkkztjqpar" w:colFirst="0" w:colLast="0"/>
+      <w:bookmarkEnd w:id="19"/>
     </w:p>
     <w:p>
       <w:pPr>
@@ -2854,7 +3160,7 @@
         </w:rPr>
         <w:t xml:space="preserve"> Download Eclipse Luna IDE for Java developers </w:t>
       </w:r>
-      <w:hyperlink r:id="rId12" w:history="1">
+      <w:hyperlink r:id="rId17" w:history="1">
         <w:r>
           <w:rPr>
             <w:rStyle w:val="Hyperlink"/>
@@ -3099,7 +3405,7 @@
         </w:rPr>
         <w:t xml:space="preserve">Download for MySQL Connector/J can be found </w:t>
       </w:r>
-      <w:hyperlink r:id="rId13" w:history="1">
+      <w:hyperlink r:id="rId18" w:history="1">
         <w:r>
           <w:rPr>
             <w:rStyle w:val="Hyperlink"/>
@@ -3234,7 +3540,7 @@
         </w:rPr>
         <w:t xml:space="preserve">, you can download the latest version for your operating system </w:t>
       </w:r>
-      <w:hyperlink r:id="rId14" w:history="1">
+      <w:hyperlink r:id="rId19" w:history="1">
         <w:r>
           <w:rPr>
             <w:rStyle w:val="Hyperlink"/>
@@ -3389,6 +3695,7 @@
         <w:rPr>
           <w:lang w:val="en-US"/>
         </w:rPr>
+        <w:lastRenderedPageBreak/>
         <w:t>operations team with a simple way of installing said MySQL server onto the hosting computer depending on the computer’s operating system.</w:t>
       </w:r>
     </w:p>
@@ -3425,7 +3732,6 @@
         <w:rPr>
           <w:lang w:val="en-US"/>
         </w:rPr>
-        <w:lastRenderedPageBreak/>
         <w:t xml:space="preserve">The methods of installation of the MySQL server depends on your operating system and are as follows: </w:t>
       </w:r>
     </w:p>
@@ -3606,7 +3912,7 @@
         </w:rPr>
         <w:t xml:space="preserve">Installer – available </w:t>
       </w:r>
-      <w:hyperlink r:id="rId15" w:history="1">
+      <w:hyperlink r:id="rId20" w:history="1">
         <w:r>
           <w:rPr>
             <w:rStyle w:val="Hyperlink"/>
@@ -4077,6 +4383,7 @@
           <w:shd w:val="clear" w:color="auto" w:fill="FFFFFF"/>
           <w:lang w:val="en-US"/>
         </w:rPr>
+        <w:lastRenderedPageBreak/>
         <w:t>The installer will now check the system to see whether it fulfills the requirements for certain products or not</w:t>
       </w:r>
       <w:r>
@@ -4730,6 +5037,7 @@
           <w:rFonts w:ascii="Arial" w:hAnsi="Arial" w:cs="Arial"/>
           <w:lang w:val="en-US"/>
         </w:rPr>
+        <w:lastRenderedPageBreak/>
         <w:t>Once reviewed and certain of the settings - click execute.</w:t>
       </w:r>
     </w:p>
@@ -4770,7 +5078,6 @@
         <w:rPr>
           <w:lang w:val="en-US"/>
         </w:rPr>
-        <w:lastRenderedPageBreak/>
         <w:t>For the next two methods of installing the MySQL server and Workbench. We will not being going in depth with these because they are self-explanatory and we recommend the previous method for a simple way to install the MySQL Server and MySQL Workbench.</w:t>
       </w:r>
     </w:p>
@@ -4851,7 +5158,7 @@
         </w:rPr>
         <w:t xml:space="preserve">Download available </w:t>
       </w:r>
-      <w:hyperlink r:id="rId16" w:history="1">
+      <w:hyperlink r:id="rId21" w:history="1">
         <w:r>
           <w:rPr>
             <w:rStyle w:val="Hyperlink"/>
@@ -4987,7 +5294,7 @@
           <w:lang w:val="en-US"/>
         </w:rPr>
       </w:pPr>
-      <w:hyperlink r:id="rId17" w:history="1">
+      <w:hyperlink r:id="rId22" w:history="1">
         <w:r>
           <w:rPr>
             <w:rStyle w:val="Hyperlink"/>
@@ -5012,7 +5319,7 @@
           <w:lang w:val="en-US"/>
         </w:rPr>
       </w:pPr>
-      <w:hyperlink r:id="rId18" w:history="1">
+      <w:hyperlink r:id="rId23" w:history="1">
         <w:r>
           <w:rPr>
             <w:rStyle w:val="Hyperlink"/>
@@ -5039,7 +5346,7 @@
           <w:lang w:val="en-US"/>
         </w:rPr>
       </w:pPr>
-      <w:hyperlink r:id="rId19" w:history="1">
+      <w:hyperlink r:id="rId24" w:history="1">
         <w:r>
           <w:rPr>
             <w:rStyle w:val="Hyperlink"/>
@@ -5310,7 +5617,7 @@
         </w:rPr>
         <w:t xml:space="preserve">Download Yum repository </w:t>
       </w:r>
-      <w:hyperlink r:id="rId20" w:history="1">
+      <w:hyperlink r:id="rId25" w:history="1">
         <w:r>
           <w:rPr>
             <w:rStyle w:val="Hyperlink"/>
@@ -5404,7 +5711,6 @@
           <w:szCs w:val="22"/>
           <w:lang w:val="en-US"/>
         </w:rPr>
-        <w:lastRenderedPageBreak/>
         <w:t xml:space="preserve">Install the package with the following command: </w:t>
       </w:r>
       <w:r>
@@ -5837,7 +6143,7 @@
         </w:rPr>
         <w:t xml:space="preserve">Download APT repository </w:t>
       </w:r>
-      <w:hyperlink r:id="rId21" w:history="1">
+      <w:hyperlink r:id="rId26" w:history="1">
         <w:r>
           <w:rPr>
             <w:rStyle w:val="Hyperlink"/>
@@ -6249,7 +6555,9 @@
           <w:lang w:val="en-US"/>
         </w:rPr>
       </w:pPr>
-      <w:r>
+    </w:p>
+    <w:p>
+      <w:pPr>
         <w:rPr>
           <w:b/>
           <w:i/>
@@ -6257,6 +6565,29 @@
           <w:szCs w:val="24"/>
           <w:lang w:val="en-US"/>
         </w:rPr>
+      </w:pPr>
+    </w:p>
+    <w:p>
+      <w:pPr>
+        <w:rPr>
+          <w:b/>
+          <w:i/>
+          <w:sz w:val="24"/>
+          <w:szCs w:val="24"/>
+          <w:lang w:val="en-US"/>
+        </w:rPr>
+      </w:pPr>
+      <w:bookmarkStart w:id="20" w:name="_GoBack"/>
+      <w:bookmarkEnd w:id="20"/>
+      <w:r>
+        <w:rPr>
+          <w:b/>
+          <w:i/>
+          <w:sz w:val="24"/>
+          <w:szCs w:val="24"/>
+          <w:lang w:val="en-US"/>
+        </w:rPr>
+        <w:lastRenderedPageBreak/>
         <w:t>Installing each product separately</w:t>
       </w:r>
     </w:p>
@@ -6297,7 +6628,6 @@
         <w:rPr>
           <w:lang w:val="en-US"/>
         </w:rPr>
-        <w:lastRenderedPageBreak/>
         <w:t xml:space="preserve">Downloads available at: </w:t>
       </w:r>
     </w:p>
@@ -6322,7 +6652,7 @@
           <w:lang w:val="en-US"/>
         </w:rPr>
       </w:pPr>
-      <w:hyperlink r:id="rId22" w:history="1">
+      <w:hyperlink r:id="rId27" w:history="1">
         <w:r>
           <w:rPr>
             <w:rStyle w:val="Hyperlink"/>
@@ -6347,7 +6677,7 @@
           <w:lang w:val="en-US"/>
         </w:rPr>
       </w:pPr>
-      <w:hyperlink r:id="rId23" w:history="1">
+      <w:hyperlink r:id="rId28" w:history="1">
         <w:r>
           <w:rPr>
             <w:rStyle w:val="Hyperlink"/>
@@ -6372,7 +6702,7 @@
           <w:lang w:val="en-US"/>
         </w:rPr>
       </w:pPr>
-      <w:hyperlink r:id="rId24" w:history="1">
+      <w:hyperlink r:id="rId29" w:history="1">
         <w:r>
           <w:rPr>
             <w:rStyle w:val="Hyperlink"/>
@@ -6552,7 +6882,7 @@
         </w:rPr>
         <w:t xml:space="preserve">ownload is available </w:t>
       </w:r>
-      <w:hyperlink r:id="rId25" w:history="1">
+      <w:hyperlink r:id="rId30" w:history="1">
         <w:r>
           <w:rPr>
             <w:rStyle w:val="Hyperlink"/>
@@ -6956,7 +7286,7 @@
         </w:rPr>
         <w:t xml:space="preserve"> </w:t>
       </w:r>
-      <w:hyperlink r:id="rId26" w:history="1">
+      <w:hyperlink r:id="rId31" w:history="1">
         <w:r>
           <w:rPr>
             <w:rStyle w:val="Hyperlink"/>
@@ -7036,6 +7366,7 @@
           <w:b/>
           <w:lang w:val="en-US"/>
         </w:rPr>
+        <w:lastRenderedPageBreak/>
         <w:t>Step 3:</w:t>
       </w:r>
       <w:r>
@@ -7101,7 +7432,6 @@
           <w:szCs w:val="24"/>
           <w:lang w:val="en-US"/>
         </w:rPr>
-        <w:lastRenderedPageBreak/>
         <w:t>MySQL Connector</w:t>
       </w:r>
     </w:p>
@@ -7124,7 +7454,7 @@
         </w:rPr>
         <w:t xml:space="preserve">: Download the MySQL Connector called ODBC – available </w:t>
       </w:r>
-      <w:hyperlink r:id="rId27" w:history="1">
+      <w:hyperlink r:id="rId32" w:history="1">
         <w:r>
           <w:rPr>
             <w:rStyle w:val="Hyperlink"/>
@@ -7352,10 +7682,11 @@
       <w:r>
         <w:rPr>
           <w:noProof/>
-          <w:lang w:eastAsia="zh-CN"/>
-        </w:rPr>
+          <w:lang w:val="en-US" w:eastAsia="en-US"/>
+        </w:rPr>
+        <w:lastRenderedPageBreak/>
         <w:drawing>
-          <wp:inline distT="0" distB="0" distL="0" distR="0" wp14:anchorId="24FB5834" wp14:editId="59737D42">
+          <wp:inline distT="0" distB="0" distL="0" distR="0" wp14:anchorId="0EA82AAD" wp14:editId="6479F6A1">
             <wp:extent cx="6115050" cy="3667125"/>
             <wp:effectExtent l="0" t="0" r="0" b="9525"/>
             <wp:docPr id="8" name="Picture 8" descr="C:\Users\Torni\Desktop\Database.jpg"/>
@@ -7372,7 +7703,7 @@
                     </pic:cNvPicPr>
                   </pic:nvPicPr>
                   <pic:blipFill>
-                    <a:blip r:embed="rId28">
+                    <a:blip r:embed="rId33">
                       <a:extLst>
                         <a:ext uri="{28A0092B-C50C-407E-A947-70E740481C1C}">
                           <a14:useLocalDpi xmlns:a14="http://schemas.microsoft.com/office/drawing/2010/main" val="0"/>
@@ -7447,7 +7778,6 @@
           <w:b/>
           <w:lang w:val="en-US"/>
         </w:rPr>
-        <w:lastRenderedPageBreak/>
         <w:t>Step 2</w:t>
       </w:r>
       <w:r>
@@ -7574,10 +7904,11 @@
       <w:r>
         <w:rPr>
           <w:noProof/>
-          <w:lang w:eastAsia="zh-CN"/>
-        </w:rPr>
+          <w:lang w:val="en-US" w:eastAsia="en-US"/>
+        </w:rPr>
+        <w:lastRenderedPageBreak/>
         <w:drawing>
-          <wp:inline distT="0" distB="0" distL="0" distR="0" wp14:anchorId="3E9939EC" wp14:editId="174FF09F">
+          <wp:inline distT="0" distB="0" distL="0" distR="0" wp14:anchorId="35F758C7" wp14:editId="6D159F69">
             <wp:extent cx="5800725" cy="2933700"/>
             <wp:effectExtent l="0" t="0" r="9525" b="0"/>
             <wp:docPr id="2" name="Picture 2" descr="C:\Users\Torni\Desktop\ServerGUI.jpg"/>
@@ -7594,7 +7925,7 @@
                     </pic:cNvPicPr>
                   </pic:nvPicPr>
                   <pic:blipFill>
-                    <a:blip r:embed="rId29">
+                    <a:blip r:embed="rId34">
                       <a:extLst>
                         <a:ext uri="{28A0092B-C50C-407E-A947-70E740481C1C}">
                           <a14:useLocalDpi xmlns:a14="http://schemas.microsoft.com/office/drawing/2010/main" val="0"/>
@@ -7673,10 +8004,10 @@
       <w:r>
         <w:rPr>
           <w:noProof/>
-          <w:lang w:eastAsia="zh-CN"/>
+          <w:lang w:val="en-US"/>
         </w:rPr>
         <w:drawing>
-          <wp:inline distT="0" distB="0" distL="0" distR="0" wp14:anchorId="70CECE17" wp14:editId="48C52963">
+          <wp:inline distT="0" distB="0" distL="0" distR="0" wp14:anchorId="7191662B" wp14:editId="72097688">
             <wp:extent cx="3219450" cy="3199765"/>
             <wp:effectExtent l="0" t="0" r="0" b="635"/>
             <wp:docPr id="3" name="Picture 3" descr="C:\Users\Torni\Desktop\Start Button.jpg"/>
@@ -7693,7 +8024,7 @@
                     </pic:cNvPicPr>
                   </pic:nvPicPr>
                   <pic:blipFill>
-                    <a:blip r:embed="rId30">
+                    <a:blip r:embed="rId35">
                       <a:extLst>
                         <a:ext uri="{28A0092B-C50C-407E-A947-70E740481C1C}">
                           <a14:useLocalDpi xmlns:a14="http://schemas.microsoft.com/office/drawing/2010/main" val="0"/>
@@ -7751,7 +8082,6 @@
           <w:rFonts w:ascii="Arial" w:hAnsi="Arial" w:cs="Arial"/>
           <w:lang w:val="en-US" w:eastAsia="da-DK"/>
         </w:rPr>
-        <w:lastRenderedPageBreak/>
         <w:t>Once the server is started you will be able to monitor activity in the chat room along with the event logs.</w:t>
       </w:r>
     </w:p>
@@ -7839,6 +8169,7 @@
           <w:rFonts w:ascii="Arial" w:hAnsi="Arial" w:cs="Arial"/>
           <w:lang w:val="en-US" w:eastAsia="da-DK"/>
         </w:rPr>
+        <w:lastRenderedPageBreak/>
         <w:t xml:space="preserve">Email – note: email must contain an </w:t>
       </w:r>
     </w:p>
@@ -7892,10 +8223,10 @@
       <w:r>
         <w:rPr>
           <w:noProof/>
-          <w:lang w:eastAsia="zh-CN"/>
+          <w:lang w:val="en-US" w:eastAsia="en-US"/>
         </w:rPr>
         <w:drawing>
-          <wp:inline distT="0" distB="0" distL="0" distR="0" wp14:anchorId="4ED19D7F" wp14:editId="5A93E581">
+          <wp:inline distT="0" distB="0" distL="0" distR="0" wp14:anchorId="7015236F" wp14:editId="75FD460B">
             <wp:extent cx="2962275" cy="2041525"/>
             <wp:effectExtent l="0" t="0" r="9525" b="0"/>
             <wp:docPr id="4" name="Picture 4" descr="C:\Users\Torni\Desktop\Registration.jpg"/>
@@ -7912,7 +8243,7 @@
                     </pic:cNvPicPr>
                   </pic:nvPicPr>
                   <pic:blipFill>
-                    <a:blip r:embed="rId31">
+                    <a:blip r:embed="rId36">
                       <a:extLst>
                         <a:ext uri="{28A0092B-C50C-407E-A947-70E740481C1C}">
                           <a14:useLocalDpi xmlns:a14="http://schemas.microsoft.com/office/drawing/2010/main" val="0"/>
@@ -8039,10 +8370,10 @@
       <w:r>
         <w:rPr>
           <w:noProof/>
-          <w:lang w:eastAsia="zh-CN"/>
+          <w:lang w:val="en-US" w:eastAsia="en-US"/>
         </w:rPr>
         <w:drawing>
-          <wp:inline distT="0" distB="0" distL="0" distR="0" wp14:anchorId="76D873EE" wp14:editId="68E46B24">
+          <wp:inline distT="0" distB="0" distL="0" distR="0" wp14:anchorId="1075036B" wp14:editId="7410D73E">
             <wp:extent cx="3152775" cy="1600200"/>
             <wp:effectExtent l="0" t="0" r="9525" b="0"/>
             <wp:docPr id="5" name="Picture 5" descr="C:\Users\Torni\Desktop\Log on.jpg"/>
@@ -8059,7 +8390,7 @@
                     </pic:cNvPicPr>
                   </pic:nvPicPr>
                   <pic:blipFill>
-                    <a:blip r:embed="rId32">
+                    <a:blip r:embed="rId37">
                       <a:extLst>
                         <a:ext uri="{28A0092B-C50C-407E-A947-70E740481C1C}">
                           <a14:useLocalDpi xmlns:a14="http://schemas.microsoft.com/office/drawing/2010/main" val="0"/>
@@ -8248,10 +8579,11 @@
       <w:r>
         <w:rPr>
           <w:noProof/>
-          <w:lang w:eastAsia="zh-CN"/>
-        </w:rPr>
+          <w:lang w:val="en-US" w:eastAsia="en-US"/>
+        </w:rPr>
+        <w:lastRenderedPageBreak/>
         <w:drawing>
-          <wp:inline distT="0" distB="0" distL="0" distR="0" wp14:anchorId="1DEF43AF" wp14:editId="7F0450DC">
+          <wp:inline distT="0" distB="0" distL="0" distR="0" wp14:anchorId="451E4847" wp14:editId="35C7B538">
             <wp:extent cx="4057650" cy="2590800"/>
             <wp:effectExtent l="0" t="0" r="0" b="0"/>
             <wp:docPr id="6" name="Picture 6" descr="C:\Users\Torni\Desktop\Chat Client.jpg"/>
@@ -8268,7 +8600,7 @@
                     </pic:cNvPicPr>
                   </pic:nvPicPr>
                   <pic:blipFill>
-                    <a:blip r:embed="rId33">
+                    <a:blip r:embed="rId38">
                       <a:extLst>
                         <a:ext uri="{28A0092B-C50C-407E-A947-70E740481C1C}">
                           <a14:useLocalDpi xmlns:a14="http://schemas.microsoft.com/office/drawing/2010/main" val="0"/>
@@ -8387,10 +8719,10 @@
         <w:rPr>
           <w:b/>
           <w:noProof/>
-          <w:lang w:eastAsia="zh-CN"/>
+          <w:lang w:val="en-US" w:eastAsia="en-US"/>
         </w:rPr>
         <w:drawing>
-          <wp:inline distT="0" distB="0" distL="0" distR="0" wp14:anchorId="639F0247" wp14:editId="66274F75">
+          <wp:inline distT="0" distB="0" distL="0" distR="0" wp14:anchorId="497FEEA0" wp14:editId="4BF23C54">
             <wp:extent cx="4019550" cy="3695700"/>
             <wp:effectExtent l="0" t="0" r="0" b="0"/>
             <wp:docPr id="7" name="Picture 7" descr="C:\Users\Torni\Desktop\Who is in.jpg"/>
@@ -8407,7 +8739,7 @@
                     </pic:cNvPicPr>
                   </pic:nvPicPr>
                   <pic:blipFill>
-                    <a:blip r:embed="rId34">
+                    <a:blip r:embed="rId39">
                       <a:extLst>
                         <a:ext uri="{28A0092B-C50C-407E-A947-70E740481C1C}">
                           <a14:useLocalDpi xmlns:a14="http://schemas.microsoft.com/office/drawing/2010/main" val="0"/>
@@ -8451,7 +8783,6 @@
           <w:b/>
           <w:lang w:val="en-US"/>
         </w:rPr>
-        <w:lastRenderedPageBreak/>
         <w:t>Step 6:</w:t>
       </w:r>
       <w:r>
@@ -8490,10 +8821,11 @@
       <w:r>
         <w:rPr>
           <w:noProof/>
-          <w:lang w:eastAsia="zh-CN"/>
-        </w:rPr>
+          <w:lang w:val="en-US" w:eastAsia="en-US"/>
+        </w:rPr>
+        <w:lastRenderedPageBreak/>
         <w:drawing>
-          <wp:inline distT="0" distB="0" distL="0" distR="0" wp14:anchorId="0D202A67" wp14:editId="26075E4D">
+          <wp:inline distT="0" distB="0" distL="0" distR="0" wp14:anchorId="270131F1" wp14:editId="73E5B2B4">
             <wp:extent cx="4010025" cy="3295426"/>
             <wp:effectExtent l="0" t="0" r="0" b="635"/>
             <wp:docPr id="9" name="Picture 9" descr="C:\Users\Torni\Desktop\Logout Button.jpg"/>
@@ -8510,7 +8842,7 @@
                     </pic:cNvPicPr>
                   </pic:nvPicPr>
                   <pic:blipFill>
-                    <a:blip r:embed="rId35">
+                    <a:blip r:embed="rId40">
                       <a:extLst>
                         <a:ext uri="{28A0092B-C50C-407E-A947-70E740481C1C}">
                           <a14:useLocalDpi xmlns:a14="http://schemas.microsoft.com/office/drawing/2010/main" val="0"/>
@@ -8614,9 +8946,9 @@
         <w:tblLook w:val="04A0" w:firstRow="1" w:lastRow="0" w:firstColumn="1" w:lastColumn="0" w:noHBand="0" w:noVBand="1"/>
       </w:tblPr>
       <w:tblGrid>
-        <w:gridCol w:w="3091"/>
-        <w:gridCol w:w="3129"/>
-        <w:gridCol w:w="3130"/>
+        <w:gridCol w:w="3186"/>
+        <w:gridCol w:w="3193"/>
+        <w:gridCol w:w="3197"/>
       </w:tblGrid>
       <w:tr>
         <w:tc>
@@ -8739,7 +9071,7 @@
               </w:rPr>
               <w:t xml:space="preserve">Download MySQL Workbench </w:t>
             </w:r>
-            <w:hyperlink r:id="rId36" w:history="1">
+            <w:hyperlink r:id="rId41" w:history="1">
               <w:r>
                 <w:rPr>
                   <w:rStyle w:val="Hyperlink"/>
@@ -8866,7 +9198,7 @@
               </w:rPr>
               <w:t xml:space="preserve">Download MySQL Connector/J </w:t>
             </w:r>
-            <w:hyperlink r:id="rId37" w:history="1">
+            <w:hyperlink r:id="rId42" w:history="1">
               <w:r>
                 <w:rPr>
                   <w:rStyle w:val="Hyperlink"/>
@@ -8976,7 +9308,6 @@
               <w:rPr>
                 <w:lang w:val="en-US"/>
               </w:rPr>
-              <w:lastRenderedPageBreak/>
               <w:t xml:space="preserve">Click </w:t>
             </w:r>
             <w:r>
@@ -9081,7 +9412,7 @@
               </w:rPr>
               <w:t xml:space="preserve">Download MySQL Connector/ODBC </w:t>
             </w:r>
-            <w:hyperlink r:id="rId38" w:history="1">
+            <w:hyperlink r:id="rId43" w:history="1">
               <w:r>
                 <w:rPr>
                   <w:rStyle w:val="Hyperlink"/>
@@ -9467,12 +9798,12 @@
         <w:tblLook w:val="04A0" w:firstRow="1" w:lastRow="0" w:firstColumn="1" w:lastColumn="0" w:noHBand="0" w:noVBand="1"/>
       </w:tblPr>
       <w:tblGrid>
-        <w:gridCol w:w="1811"/>
-        <w:gridCol w:w="1921"/>
-        <w:gridCol w:w="2569"/>
-        <w:gridCol w:w="1094"/>
-        <w:gridCol w:w="845"/>
-        <w:gridCol w:w="1110"/>
+        <w:gridCol w:w="1833"/>
+        <w:gridCol w:w="1973"/>
+        <w:gridCol w:w="2670"/>
+        <w:gridCol w:w="1126"/>
+        <w:gridCol w:w="849"/>
+        <w:gridCol w:w="1125"/>
       </w:tblGrid>
       <w:tr>
         <w:trPr>
@@ -10397,7 +10728,7 @@
       </w:pPr>
     </w:p>
     <w:sectPr>
-      <w:footerReference w:type="default" r:id="rId39"/>
+      <w:footerReference w:type="default" r:id="rId44"/>
       <w:pgSz w:w="12240" w:h="15840"/>
       <w:pgMar w:top="1440" w:right="1440" w:bottom="1440" w:left="1440" w:header="708" w:footer="708" w:gutter="0"/>
       <w:pgNumType w:start="1"/>
@@ -10408,7 +10739,7 @@
 </file>
 
 <file path=word/endnotes.xml><?xml version="1.0" encoding="utf-8"?>
-<w:endnotes xmlns:wpc="http://schemas.microsoft.com/office/word/2010/wordprocessingCanvas" xmlns:mc="http://schemas.openxmlformats.org/markup-compatibility/2006" xmlns:o="urn:schemas-microsoft-com:office:office" xmlns:r="http://schemas.openxmlformats.org/officeDocument/2006/relationships" xmlns:m="http://schemas.openxmlformats.org/officeDocument/2006/math" xmlns:v="urn:schemas-microsoft-com:vml" xmlns:wp14="http://schemas.microsoft.com/office/word/2010/wordprocessingDrawing" xmlns:wp="http://schemas.openxmlformats.org/drawingml/2006/wordprocessingDrawing" xmlns:w10="urn:schemas-microsoft-com:office:word" xmlns:w="http://schemas.openxmlformats.org/wordprocessingml/2006/main" xmlns:w14="http://schemas.microsoft.com/office/word/2010/wordml" xmlns:w15="http://schemas.microsoft.com/office/word/2012/wordml" xmlns:wpg="http://schemas.microsoft.com/office/word/2010/wordprocessingGroup" xmlns:wpi="http://schemas.microsoft.com/office/word/2010/wordprocessingInk" xmlns:wne="http://schemas.microsoft.com/office/word/2006/wordml" xmlns:wps="http://schemas.microsoft.com/office/word/2010/wordprocessingShape" mc:Ignorable="w14 w15 wp14">
+<w:endnotes xmlns:wpc="http://schemas.microsoft.com/office/word/2010/wordprocessingCanvas" xmlns:mo="http://schemas.microsoft.com/office/mac/office/2008/main" xmlns:mc="http://schemas.openxmlformats.org/markup-compatibility/2006" xmlns:mv="urn:schemas-microsoft-com:mac:vml" xmlns:o="urn:schemas-microsoft-com:office:office" xmlns:r="http://schemas.openxmlformats.org/officeDocument/2006/relationships" xmlns:m="http://schemas.openxmlformats.org/officeDocument/2006/math" xmlns:v="urn:schemas-microsoft-com:vml" xmlns:wp14="http://schemas.microsoft.com/office/word/2010/wordprocessingDrawing" xmlns:wp="http://schemas.openxmlformats.org/drawingml/2006/wordprocessingDrawing" xmlns:w10="urn:schemas-microsoft-com:office:word" xmlns:w="http://schemas.openxmlformats.org/wordprocessingml/2006/main" xmlns:w14="http://schemas.microsoft.com/office/word/2010/wordml" xmlns:wpg="http://schemas.microsoft.com/office/word/2010/wordprocessingGroup" xmlns:wpi="http://schemas.microsoft.com/office/word/2010/wordprocessingInk" xmlns:wne="http://schemas.microsoft.com/office/word/2006/wordml" xmlns:wps="http://schemas.microsoft.com/office/word/2010/wordprocessingShape" mc:Ignorable="w14 wp14">
   <w:endnote w:type="separator" w:id="-1">
     <w:p>
       <w:pPr>
@@ -10433,7 +10764,7 @@
 </file>
 
 <file path=word/footer1.xml><?xml version="1.0" encoding="utf-8"?>
-<w:ftr xmlns:wpc="http://schemas.microsoft.com/office/word/2010/wordprocessingCanvas" xmlns:mc="http://schemas.openxmlformats.org/markup-compatibility/2006" xmlns:o="urn:schemas-microsoft-com:office:office" xmlns:r="http://schemas.openxmlformats.org/officeDocument/2006/relationships" xmlns:m="http://schemas.openxmlformats.org/officeDocument/2006/math" xmlns:v="urn:schemas-microsoft-com:vml" xmlns:wp14="http://schemas.microsoft.com/office/word/2010/wordprocessingDrawing" xmlns:wp="http://schemas.openxmlformats.org/drawingml/2006/wordprocessingDrawing" xmlns:w10="urn:schemas-microsoft-com:office:word" xmlns:w="http://schemas.openxmlformats.org/wordprocessingml/2006/main" xmlns:w14="http://schemas.microsoft.com/office/word/2010/wordml" xmlns:w15="http://schemas.microsoft.com/office/word/2012/wordml" xmlns:wpg="http://schemas.microsoft.com/office/word/2010/wordprocessingGroup" xmlns:wpi="http://schemas.microsoft.com/office/word/2010/wordprocessingInk" xmlns:wne="http://schemas.microsoft.com/office/word/2006/wordml" xmlns:wps="http://schemas.microsoft.com/office/word/2010/wordprocessingShape" mc:Ignorable="w14 w15 wp14">
+<w:ftr xmlns:wpc="http://schemas.microsoft.com/office/word/2010/wordprocessingCanvas" xmlns:mo="http://schemas.microsoft.com/office/mac/office/2008/main" xmlns:mc="http://schemas.openxmlformats.org/markup-compatibility/2006" xmlns:mv="urn:schemas-microsoft-com:mac:vml" xmlns:o="urn:schemas-microsoft-com:office:office" xmlns:r="http://schemas.openxmlformats.org/officeDocument/2006/relationships" xmlns:m="http://schemas.openxmlformats.org/officeDocument/2006/math" xmlns:v="urn:schemas-microsoft-com:vml" xmlns:wp14="http://schemas.microsoft.com/office/word/2010/wordprocessingDrawing" xmlns:wp="http://schemas.openxmlformats.org/drawingml/2006/wordprocessingDrawing" xmlns:w10="urn:schemas-microsoft-com:office:word" xmlns:w="http://schemas.openxmlformats.org/wordprocessingml/2006/main" xmlns:w14="http://schemas.microsoft.com/office/word/2010/wordml" xmlns:wpg="http://schemas.microsoft.com/office/word/2010/wordprocessingGroup" xmlns:wpi="http://schemas.microsoft.com/office/word/2010/wordprocessingInk" xmlns:wne="http://schemas.microsoft.com/office/word/2006/wordml" xmlns:wps="http://schemas.microsoft.com/office/word/2010/wordprocessingShape" mc:Ignorable="w14 wp14">
   <w:p>
     <w:pPr>
       <w:widowControl w:val="0"/>
@@ -10455,7 +10786,7 @@
       <w:rPr>
         <w:noProof/>
       </w:rPr>
-      <w:t>2</w:t>
+      <w:t>19</w:t>
     </w:r>
     <w:r>
       <w:fldChar w:fldCharType="end"/>
@@ -10476,7 +10807,7 @@
       <w:rPr>
         <w:noProof/>
       </w:rPr>
-      <w:t>18</w:t>
+      <w:t>19</w:t>
     </w:r>
     <w:r>
       <w:fldChar w:fldCharType="end"/>
@@ -10486,7 +10817,7 @@
 </file>
 
 <file path=word/footnotes.xml><?xml version="1.0" encoding="utf-8"?>
-<w:footnotes xmlns:wpc="http://schemas.microsoft.com/office/word/2010/wordprocessingCanvas" xmlns:mc="http://schemas.openxmlformats.org/markup-compatibility/2006" xmlns:o="urn:schemas-microsoft-com:office:office" xmlns:r="http://schemas.openxmlformats.org/officeDocument/2006/relationships" xmlns:m="http://schemas.openxmlformats.org/officeDocument/2006/math" xmlns:v="urn:schemas-microsoft-com:vml" xmlns:wp14="http://schemas.microsoft.com/office/word/2010/wordprocessingDrawing" xmlns:wp="http://schemas.openxmlformats.org/drawingml/2006/wordprocessingDrawing" xmlns:w10="urn:schemas-microsoft-com:office:word" xmlns:w="http://schemas.openxmlformats.org/wordprocessingml/2006/main" xmlns:w14="http://schemas.microsoft.com/office/word/2010/wordml" xmlns:w15="http://schemas.microsoft.com/office/word/2012/wordml" xmlns:wpg="http://schemas.microsoft.com/office/word/2010/wordprocessingGroup" xmlns:wpi="http://schemas.microsoft.com/office/word/2010/wordprocessingInk" xmlns:wne="http://schemas.microsoft.com/office/word/2006/wordml" xmlns:wps="http://schemas.microsoft.com/office/word/2010/wordprocessingShape" mc:Ignorable="w14 w15 wp14">
+<w:footnotes xmlns:wpc="http://schemas.microsoft.com/office/word/2010/wordprocessingCanvas" xmlns:mo="http://schemas.microsoft.com/office/mac/office/2008/main" xmlns:mc="http://schemas.openxmlformats.org/markup-compatibility/2006" xmlns:mv="urn:schemas-microsoft-com:mac:vml" xmlns:o="urn:schemas-microsoft-com:office:office" xmlns:r="http://schemas.openxmlformats.org/officeDocument/2006/relationships" xmlns:m="http://schemas.openxmlformats.org/officeDocument/2006/math" xmlns:v="urn:schemas-microsoft-com:vml" xmlns:wp14="http://schemas.microsoft.com/office/word/2010/wordprocessingDrawing" xmlns:wp="http://schemas.openxmlformats.org/drawingml/2006/wordprocessingDrawing" xmlns:w10="urn:schemas-microsoft-com:office:word" xmlns:w="http://schemas.openxmlformats.org/wordprocessingml/2006/main" xmlns:w14="http://schemas.microsoft.com/office/word/2010/wordml" xmlns:wpg="http://schemas.microsoft.com/office/word/2010/wordprocessingGroup" xmlns:wpi="http://schemas.microsoft.com/office/word/2010/wordprocessingInk" xmlns:wne="http://schemas.microsoft.com/office/word/2006/wordml" xmlns:wps="http://schemas.microsoft.com/office/word/2010/wordprocessingShape" mc:Ignorable="w14 wp14">
   <w:footnote w:type="separator" w:id="-1">
     <w:p>
       <w:pPr>
@@ -10545,7 +10876,7 @@
 </file>
 
 <file path=word/numbering.xml><?xml version="1.0" encoding="utf-8"?>
-<w:numbering xmlns:wpc="http://schemas.microsoft.com/office/word/2010/wordprocessingCanvas" xmlns:mc="http://schemas.openxmlformats.org/markup-compatibility/2006" xmlns:o="urn:schemas-microsoft-com:office:office" xmlns:r="http://schemas.openxmlformats.org/officeDocument/2006/relationships" xmlns:m="http://schemas.openxmlformats.org/officeDocument/2006/math" xmlns:v="urn:schemas-microsoft-com:vml" xmlns:wp14="http://schemas.microsoft.com/office/word/2010/wordprocessingDrawing" xmlns:wp="http://schemas.openxmlformats.org/drawingml/2006/wordprocessingDrawing" xmlns:w10="urn:schemas-microsoft-com:office:word" xmlns:w="http://schemas.openxmlformats.org/wordprocessingml/2006/main" xmlns:w14="http://schemas.microsoft.com/office/word/2010/wordml" xmlns:w15="http://schemas.microsoft.com/office/word/2012/wordml" xmlns:wpg="http://schemas.microsoft.com/office/word/2010/wordprocessingGroup" xmlns:wpi="http://schemas.microsoft.com/office/word/2010/wordprocessingInk" xmlns:wne="http://schemas.microsoft.com/office/word/2006/wordml" xmlns:wps="http://schemas.microsoft.com/office/word/2010/wordprocessingShape" mc:Ignorable="w14 w15 wp14">
+<w:numbering xmlns:wpc="http://schemas.microsoft.com/office/word/2010/wordprocessingCanvas" xmlns:mo="http://schemas.microsoft.com/office/mac/office/2008/main" xmlns:mc="http://schemas.openxmlformats.org/markup-compatibility/2006" xmlns:mv="urn:schemas-microsoft-com:mac:vml" xmlns:o="urn:schemas-microsoft-com:office:office" xmlns:r="http://schemas.openxmlformats.org/officeDocument/2006/relationships" xmlns:m="http://schemas.openxmlformats.org/officeDocument/2006/math" xmlns:v="urn:schemas-microsoft-com:vml" xmlns:wp14="http://schemas.microsoft.com/office/word/2010/wordprocessingDrawing" xmlns:wp="http://schemas.openxmlformats.org/drawingml/2006/wordprocessingDrawing" xmlns:w10="urn:schemas-microsoft-com:office:word" xmlns:w="http://schemas.openxmlformats.org/wordprocessingml/2006/main" xmlns:w14="http://schemas.microsoft.com/office/word/2010/wordml" xmlns:wpg="http://schemas.microsoft.com/office/word/2010/wordprocessingGroup" xmlns:wpi="http://schemas.microsoft.com/office/word/2010/wordprocessingInk" xmlns:wne="http://schemas.microsoft.com/office/word/2006/wordml" xmlns:wps="http://schemas.microsoft.com/office/word/2010/wordprocessingShape" mc:Ignorable="w14 wp14">
   <w:abstractNum w:abstractNumId="0">
     <w:nsid w:val="09B061B3"/>
     <w:multiLevelType w:val="hybridMultilevel"/>
@@ -11190,7 +11521,7 @@
 </file>
 
 <file path=word/styles.xml><?xml version="1.0" encoding="utf-8"?>
-<w:styles xmlns:mc="http://schemas.openxmlformats.org/markup-compatibility/2006" xmlns:r="http://schemas.openxmlformats.org/officeDocument/2006/relationships" xmlns:w="http://schemas.openxmlformats.org/wordprocessingml/2006/main" xmlns:w14="http://schemas.microsoft.com/office/word/2010/wordml" xmlns:w15="http://schemas.microsoft.com/office/word/2012/wordml" mc:Ignorable="w14 w15">
+<w:styles xmlns:mc="http://schemas.openxmlformats.org/markup-compatibility/2006" xmlns:r="http://schemas.openxmlformats.org/officeDocument/2006/relationships" xmlns:w="http://schemas.openxmlformats.org/wordprocessingml/2006/main" xmlns:w14="http://schemas.microsoft.com/office/word/2010/wordml" mc:Ignorable="w14">
   <w:docDefaults>
     <w:rPrDefault>
       <w:rPr>
@@ -11206,378 +11537,153 @@
       </w:pPr>
     </w:pPrDefault>
   </w:docDefaults>
-  <w:latentStyles w:defLockedState="0" w:defUIPriority="99" w:defSemiHidden="0" w:defUnhideWhenUsed="0" w:defQFormat="0" w:count="371">
-    <w:lsdException w:name="Normal" w:uiPriority="0" w:qFormat="1"/>
-    <w:lsdException w:name="heading 1" w:uiPriority="9" w:qFormat="1"/>
-    <w:lsdException w:name="heading 2" w:semiHidden="1" w:uiPriority="9" w:unhideWhenUsed="1" w:qFormat="1"/>
-    <w:lsdException w:name="heading 3" w:semiHidden="1" w:uiPriority="9" w:unhideWhenUsed="1" w:qFormat="1"/>
-    <w:lsdException w:name="heading 4" w:semiHidden="1" w:uiPriority="9" w:unhideWhenUsed="1" w:qFormat="1"/>
-    <w:lsdException w:name="heading 5" w:semiHidden="1" w:uiPriority="9" w:unhideWhenUsed="1" w:qFormat="1"/>
-    <w:lsdException w:name="heading 6" w:semiHidden="1" w:uiPriority="9" w:unhideWhenUsed="1" w:qFormat="1"/>
-    <w:lsdException w:name="heading 7" w:semiHidden="1" w:uiPriority="9" w:unhideWhenUsed="1" w:qFormat="1"/>
-    <w:lsdException w:name="heading 8" w:semiHidden="1" w:uiPriority="9" w:unhideWhenUsed="1" w:qFormat="1"/>
-    <w:lsdException w:name="heading 9" w:semiHidden="1" w:uiPriority="9" w:unhideWhenUsed="1" w:qFormat="1"/>
-    <w:lsdException w:name="index 1" w:semiHidden="1" w:unhideWhenUsed="1"/>
-    <w:lsdException w:name="index 2" w:semiHidden="1" w:unhideWhenUsed="1"/>
-    <w:lsdException w:name="index 3" w:semiHidden="1" w:unhideWhenUsed="1"/>
-    <w:lsdException w:name="index 4" w:semiHidden="1" w:unhideWhenUsed="1"/>
-    <w:lsdException w:name="index 5" w:semiHidden="1" w:unhideWhenUsed="1"/>
-    <w:lsdException w:name="index 6" w:semiHidden="1" w:unhideWhenUsed="1"/>
-    <w:lsdException w:name="index 7" w:semiHidden="1" w:unhideWhenUsed="1"/>
-    <w:lsdException w:name="index 8" w:semiHidden="1" w:unhideWhenUsed="1"/>
-    <w:lsdException w:name="index 9" w:semiHidden="1" w:unhideWhenUsed="1"/>
-    <w:lsdException w:name="toc 1" w:semiHidden="1" w:uiPriority="39" w:unhideWhenUsed="1"/>
-    <w:lsdException w:name="toc 2" w:semiHidden="1" w:uiPriority="39" w:unhideWhenUsed="1"/>
-    <w:lsdException w:name="toc 3" w:semiHidden="1" w:uiPriority="39" w:unhideWhenUsed="1"/>
-    <w:lsdException w:name="toc 4" w:semiHidden="1" w:uiPriority="39" w:unhideWhenUsed="1"/>
-    <w:lsdException w:name="toc 5" w:semiHidden="1" w:uiPriority="39" w:unhideWhenUsed="1"/>
-    <w:lsdException w:name="toc 6" w:semiHidden="1" w:uiPriority="39" w:unhideWhenUsed="1"/>
-    <w:lsdException w:name="toc 7" w:semiHidden="1" w:uiPriority="39" w:unhideWhenUsed="1"/>
-    <w:lsdException w:name="toc 8" w:semiHidden="1" w:uiPriority="39" w:unhideWhenUsed="1"/>
-    <w:lsdException w:name="toc 9" w:semiHidden="1" w:uiPriority="39" w:unhideWhenUsed="1"/>
-    <w:lsdException w:name="Normal Indent" w:semiHidden="1" w:unhideWhenUsed="1"/>
-    <w:lsdException w:name="footnote text" w:semiHidden="1" w:unhideWhenUsed="1"/>
-    <w:lsdException w:name="annotation text" w:semiHidden="1" w:unhideWhenUsed="1"/>
-    <w:lsdException w:name="header" w:semiHidden="1" w:unhideWhenUsed="1"/>
-    <w:lsdException w:name="footer" w:semiHidden="1" w:unhideWhenUsed="1"/>
-    <w:lsdException w:name="index heading" w:semiHidden="1" w:unhideWhenUsed="1"/>
-    <w:lsdException w:name="caption" w:semiHidden="1" w:uiPriority="35" w:unhideWhenUsed="1" w:qFormat="1"/>
-    <w:lsdException w:name="table of figures" w:semiHidden="1" w:unhideWhenUsed="1"/>
-    <w:lsdException w:name="envelope address" w:semiHidden="1" w:unhideWhenUsed="1"/>
-    <w:lsdException w:name="envelope return" w:semiHidden="1" w:unhideWhenUsed="1"/>
-    <w:lsdException w:name="footnote reference" w:semiHidden="1" w:unhideWhenUsed="1"/>
-    <w:lsdException w:name="annotation reference" w:semiHidden="1" w:unhideWhenUsed="1"/>
-    <w:lsdException w:name="line number" w:semiHidden="1" w:unhideWhenUsed="1"/>
-    <w:lsdException w:name="page number" w:semiHidden="1" w:unhideWhenUsed="1"/>
-    <w:lsdException w:name="endnote reference" w:semiHidden="1" w:unhideWhenUsed="1"/>
-    <w:lsdException w:name="endnote text" w:semiHidden="1" w:unhideWhenUsed="1"/>
-    <w:lsdException w:name="table of authorities" w:semiHidden="1" w:unhideWhenUsed="1"/>
-    <w:lsdException w:name="macro" w:semiHidden="1" w:unhideWhenUsed="1"/>
-    <w:lsdException w:name="toa heading" w:semiHidden="1" w:unhideWhenUsed="1"/>
-    <w:lsdException w:name="List" w:semiHidden="1" w:unhideWhenUsed="1"/>
-    <w:lsdException w:name="List Bullet" w:semiHidden="1" w:unhideWhenUsed="1"/>
-    <w:lsdException w:name="List Number" w:semiHidden="1" w:unhideWhenUsed="1"/>
-    <w:lsdException w:name="List 2" w:semiHidden="1" w:unhideWhenUsed="1"/>
-    <w:lsdException w:name="List 3" w:semiHidden="1" w:unhideWhenUsed="1"/>
-    <w:lsdException w:name="List 4" w:semiHidden="1" w:unhideWhenUsed="1"/>
-    <w:lsdException w:name="List 5" w:semiHidden="1" w:unhideWhenUsed="1"/>
-    <w:lsdException w:name="List Bullet 2" w:semiHidden="1" w:unhideWhenUsed="1"/>
-    <w:lsdException w:name="List Bullet 3" w:semiHidden="1" w:unhideWhenUsed="1"/>
-    <w:lsdException w:name="List Bullet 4" w:semiHidden="1" w:unhideWhenUsed="1"/>
-    <w:lsdException w:name="List Bullet 5" w:semiHidden="1" w:unhideWhenUsed="1"/>
-    <w:lsdException w:name="List Number 2" w:semiHidden="1" w:unhideWhenUsed="1"/>
-    <w:lsdException w:name="List Number 3" w:semiHidden="1" w:unhideWhenUsed="1"/>
-    <w:lsdException w:name="List Number 4" w:semiHidden="1" w:unhideWhenUsed="1"/>
-    <w:lsdException w:name="List Number 5" w:semiHidden="1" w:unhideWhenUsed="1"/>
-    <w:lsdException w:name="Title" w:uiPriority="0" w:qFormat="1"/>
-    <w:lsdException w:name="Closing" w:semiHidden="1" w:unhideWhenUsed="1"/>
-    <w:lsdException w:name="Signature" w:semiHidden="1" w:unhideWhenUsed="1"/>
-    <w:lsdException w:name="Default Paragraph Font" w:semiHidden="1" w:uiPriority="1" w:unhideWhenUsed="1"/>
-    <w:lsdException w:name="Body Text" w:semiHidden="1" w:unhideWhenUsed="1"/>
-    <w:lsdException w:name="Body Text Indent" w:semiHidden="1" w:unhideWhenUsed="1"/>
-    <w:lsdException w:name="List Continue" w:semiHidden="1" w:unhideWhenUsed="1"/>
-    <w:lsdException w:name="List Continue 2" w:semiHidden="1" w:unhideWhenUsed="1"/>
-    <w:lsdException w:name="List Continue 3" w:semiHidden="1" w:unhideWhenUsed="1"/>
-    <w:lsdException w:name="List Continue 4" w:semiHidden="1" w:unhideWhenUsed="1"/>
-    <w:lsdException w:name="List Continue 5" w:semiHidden="1" w:unhideWhenUsed="1"/>
-    <w:lsdException w:name="Message Header" w:semiHidden="1" w:unhideWhenUsed="1"/>
-    <w:lsdException w:name="Subtitle" w:uiPriority="11" w:qFormat="1"/>
-    <w:lsdException w:name="Salutation" w:semiHidden="1" w:unhideWhenUsed="1"/>
-    <w:lsdException w:name="Date" w:semiHidden="1" w:unhideWhenUsed="1"/>
-    <w:lsdException w:name="Body Text First Indent" w:semiHidden="1" w:unhideWhenUsed="1"/>
-    <w:lsdException w:name="Body Text First Indent 2" w:semiHidden="1" w:unhideWhenUsed="1"/>
-    <w:lsdException w:name="Note Heading" w:semiHidden="1" w:unhideWhenUsed="1"/>
-    <w:lsdException w:name="Body Text 2" w:semiHidden="1" w:unhideWhenUsed="1"/>
-    <w:lsdException w:name="Body Text 3" w:semiHidden="1" w:unhideWhenUsed="1"/>
-    <w:lsdException w:name="Body Text Indent 2" w:semiHidden="1" w:unhideWhenUsed="1"/>
-    <w:lsdException w:name="Body Text Indent 3" w:semiHidden="1" w:unhideWhenUsed="1"/>
-    <w:lsdException w:name="Block Text" w:semiHidden="1" w:unhideWhenUsed="1"/>
-    <w:lsdException w:name="Hyperlink" w:semiHidden="1" w:unhideWhenUsed="1"/>
-    <w:lsdException w:name="FollowedHyperlink" w:semiHidden="1" w:unhideWhenUsed="1"/>
-    <w:lsdException w:name="Strong" w:uiPriority="22" w:qFormat="1"/>
-    <w:lsdException w:name="Emphasis" w:uiPriority="20" w:qFormat="1"/>
-    <w:lsdException w:name="Document Map" w:semiHidden="1" w:unhideWhenUsed="1"/>
-    <w:lsdException w:name="Plain Text" w:semiHidden="1" w:unhideWhenUsed="1"/>
-    <w:lsdException w:name="E-mail Signature" w:semiHidden="1" w:unhideWhenUsed="1"/>
-    <w:lsdException w:name="HTML Top of Form" w:semiHidden="1" w:unhideWhenUsed="1"/>
-    <w:lsdException w:name="HTML Bottom of Form" w:semiHidden="1" w:unhideWhenUsed="1"/>
-    <w:lsdException w:name="Normal (Web)" w:semiHidden="1" w:unhideWhenUsed="1"/>
-    <w:lsdException w:name="HTML Acronym" w:semiHidden="1" w:unhideWhenUsed="1"/>
-    <w:lsdException w:name="HTML Address" w:semiHidden="1" w:unhideWhenUsed="1"/>
-    <w:lsdException w:name="HTML Cite" w:semiHidden="1" w:unhideWhenUsed="1"/>
-    <w:lsdException w:name="HTML Code" w:semiHidden="1" w:unhideWhenUsed="1"/>
-    <w:lsdException w:name="HTML Definition" w:semiHidden="1" w:unhideWhenUsed="1"/>
-    <w:lsdException w:name="HTML Keyboard" w:semiHidden="1" w:unhideWhenUsed="1"/>
-    <w:lsdException w:name="HTML Preformatted" w:semiHidden="1" w:unhideWhenUsed="1"/>
-    <w:lsdException w:name="HTML Sample" w:semiHidden="1" w:unhideWhenUsed="1"/>
-    <w:lsdException w:name="HTML Typewriter" w:semiHidden="1" w:unhideWhenUsed="1"/>
-    <w:lsdException w:name="HTML Variable" w:semiHidden="1" w:unhideWhenUsed="1"/>
-    <w:lsdException w:name="Normal Table" w:semiHidden="1" w:unhideWhenUsed="1"/>
-    <w:lsdException w:name="annotation subject" w:semiHidden="1" w:unhideWhenUsed="1"/>
-    <w:lsdException w:name="No List" w:semiHidden="1" w:unhideWhenUsed="1"/>
-    <w:lsdException w:name="Outline List 1" w:semiHidden="1" w:unhideWhenUsed="1"/>
-    <w:lsdException w:name="Outline List 2" w:semiHidden="1" w:unhideWhenUsed="1"/>
-    <w:lsdException w:name="Outline List 3" w:semiHidden="1" w:unhideWhenUsed="1"/>
-    <w:lsdException w:name="Table Simple 1" w:semiHidden="1" w:unhideWhenUsed="1"/>
-    <w:lsdException w:name="Table Simple 2" w:semiHidden="1" w:unhideWhenUsed="1"/>
-    <w:lsdException w:name="Table Simple 3" w:semiHidden="1" w:unhideWhenUsed="1"/>
-    <w:lsdException w:name="Table Classic 1" w:semiHidden="1" w:unhideWhenUsed="1"/>
-    <w:lsdException w:name="Table Classic 2" w:semiHidden="1" w:unhideWhenUsed="1"/>
-    <w:lsdException w:name="Table Classic 3" w:semiHidden="1" w:unhideWhenUsed="1"/>
-    <w:lsdException w:name="Table Classic 4" w:semiHidden="1" w:unhideWhenUsed="1"/>
-    <w:lsdException w:name="Table Colorful 1" w:semiHidden="1" w:unhideWhenUsed="1"/>
-    <w:lsdException w:name="Table Colorful 2" w:semiHidden="1" w:unhideWhenUsed="1"/>
-    <w:lsdException w:name="Table Colorful 3" w:semiHidden="1" w:unhideWhenUsed="1"/>
-    <w:lsdException w:name="Table Columns 1" w:semiHidden="1" w:unhideWhenUsed="1"/>
-    <w:lsdException w:name="Table Columns 2" w:semiHidden="1" w:unhideWhenUsed="1"/>
-    <w:lsdException w:name="Table Columns 3" w:semiHidden="1" w:unhideWhenUsed="1"/>
-    <w:lsdException w:name="Table Columns 4" w:semiHidden="1" w:unhideWhenUsed="1"/>
-    <w:lsdException w:name="Table Columns 5" w:semiHidden="1" w:unhideWhenUsed="1"/>
-    <w:lsdException w:name="Table Grid 1" w:semiHidden="1" w:unhideWhenUsed="1"/>
-    <w:lsdException w:name="Table Grid 2" w:semiHidden="1" w:unhideWhenUsed="1"/>
-    <w:lsdException w:name="Table Grid 3" w:semiHidden="1" w:unhideWhenUsed="1"/>
-    <w:lsdException w:name="Table Grid 4" w:semiHidden="1" w:unhideWhenUsed="1"/>
-    <w:lsdException w:name="Table Grid 5" w:semiHidden="1" w:unhideWhenUsed="1"/>
-    <w:lsdException w:name="Table Grid 6" w:semiHidden="1" w:unhideWhenUsed="1"/>
-    <w:lsdException w:name="Table Grid 7" w:semiHidden="1" w:unhideWhenUsed="1"/>
-    <w:lsdException w:name="Table Grid 8" w:semiHidden="1" w:unhideWhenUsed="1"/>
-    <w:lsdException w:name="Table List 1" w:semiHidden="1" w:unhideWhenUsed="1"/>
-    <w:lsdException w:name="Table List 2" w:semiHidden="1" w:unhideWhenUsed="1"/>
-    <w:lsdException w:name="Table List 3" w:semiHidden="1" w:unhideWhenUsed="1"/>
-    <w:lsdException w:name="Table List 4" w:semiHidden="1" w:unhideWhenUsed="1"/>
-    <w:lsdException w:name="Table List 5" w:semiHidden="1" w:unhideWhenUsed="1"/>
-    <w:lsdException w:name="Table List 6" w:semiHidden="1" w:unhideWhenUsed="1"/>
-    <w:lsdException w:name="Table List 7" w:semiHidden="1" w:unhideWhenUsed="1"/>
-    <w:lsdException w:name="Table List 8" w:semiHidden="1" w:unhideWhenUsed="1"/>
-    <w:lsdException w:name="Table 3D effects 1" w:semiHidden="1" w:unhideWhenUsed="1"/>
-    <w:lsdException w:name="Table 3D effects 2" w:semiHidden="1" w:unhideWhenUsed="1"/>
-    <w:lsdException w:name="Table 3D effects 3" w:semiHidden="1" w:unhideWhenUsed="1"/>
-    <w:lsdException w:name="Table Contemporary" w:semiHidden="1" w:unhideWhenUsed="1"/>
-    <w:lsdException w:name="Table Elegant" w:semiHidden="1" w:unhideWhenUsed="1"/>
-    <w:lsdException w:name="Table Professional" w:semiHidden="1" w:unhideWhenUsed="1"/>
-    <w:lsdException w:name="Table Subtle 1" w:semiHidden="1" w:unhideWhenUsed="1"/>
-    <w:lsdException w:name="Table Subtle 2" w:semiHidden="1" w:unhideWhenUsed="1"/>
-    <w:lsdException w:name="Table Web 1" w:semiHidden="1" w:unhideWhenUsed="1"/>
-    <w:lsdException w:name="Table Web 2" w:semiHidden="1" w:unhideWhenUsed="1"/>
-    <w:lsdException w:name="Table Web 3" w:semiHidden="1" w:unhideWhenUsed="1"/>
-    <w:lsdException w:name="Balloon Text" w:semiHidden="1" w:unhideWhenUsed="1"/>
-    <w:lsdException w:name="Table Grid" w:uiPriority="39"/>
-    <w:lsdException w:name="Table Theme" w:semiHidden="1" w:unhideWhenUsed="1"/>
-    <w:lsdException w:name="Placeholder Text" w:semiHidden="1"/>
-    <w:lsdException w:name="No Spacing" w:uiPriority="1" w:qFormat="1"/>
-    <w:lsdException w:name="Light Shading" w:uiPriority="60"/>
-    <w:lsdException w:name="Light List" w:uiPriority="61"/>
-    <w:lsdException w:name="Light Grid" w:uiPriority="62"/>
-    <w:lsdException w:name="Medium Shading 1" w:uiPriority="63"/>
-    <w:lsdException w:name="Medium Shading 2" w:uiPriority="64"/>
-    <w:lsdException w:name="Medium List 1" w:uiPriority="65"/>
-    <w:lsdException w:name="Medium List 2" w:uiPriority="66"/>
-    <w:lsdException w:name="Medium Grid 1" w:uiPriority="67"/>
-    <w:lsdException w:name="Medium Grid 2" w:uiPriority="68"/>
-    <w:lsdException w:name="Medium Grid 3" w:uiPriority="69"/>
-    <w:lsdException w:name="Dark List" w:uiPriority="70"/>
-    <w:lsdException w:name="Colorful Shading" w:uiPriority="71"/>
-    <w:lsdException w:name="Colorful List" w:uiPriority="72"/>
-    <w:lsdException w:name="Colorful Grid" w:uiPriority="73"/>
-    <w:lsdException w:name="Light Shading Accent 1" w:uiPriority="60"/>
-    <w:lsdException w:name="Light List Accent 1" w:uiPriority="61"/>
-    <w:lsdException w:name="Light Grid Accent 1" w:uiPriority="62"/>
-    <w:lsdException w:name="Medium Shading 1 Accent 1" w:uiPriority="63"/>
-    <w:lsdException w:name="Medium Shading 2 Accent 1" w:uiPriority="64"/>
-    <w:lsdException w:name="Medium List 1 Accent 1" w:uiPriority="65"/>
-    <w:lsdException w:name="Revision" w:semiHidden="1"/>
-    <w:lsdException w:name="List Paragraph" w:uiPriority="34" w:qFormat="1"/>
-    <w:lsdException w:name="Quote" w:uiPriority="29" w:qFormat="1"/>
-    <w:lsdException w:name="Intense Quote" w:uiPriority="30" w:qFormat="1"/>
-    <w:lsdException w:name="Medium List 2 Accent 1" w:uiPriority="66"/>
-    <w:lsdException w:name="Medium Grid 1 Accent 1" w:uiPriority="67"/>
-    <w:lsdException w:name="Medium Grid 2 Accent 1" w:uiPriority="68"/>
-    <w:lsdException w:name="Medium Grid 3 Accent 1" w:uiPriority="69"/>
-    <w:lsdException w:name="Dark List Accent 1" w:uiPriority="70"/>
-    <w:lsdException w:name="Colorful Shading Accent 1" w:uiPriority="71"/>
-    <w:lsdException w:name="Colorful List Accent 1" w:uiPriority="72"/>
-    <w:lsdException w:name="Colorful Grid Accent 1" w:uiPriority="73"/>
-    <w:lsdException w:name="Light Shading Accent 2" w:uiPriority="60"/>
-    <w:lsdException w:name="Light List Accent 2" w:uiPriority="61"/>
-    <w:lsdException w:name="Light Grid Accent 2" w:uiPriority="62"/>
-    <w:lsdException w:name="Medium Shading 1 Accent 2" w:uiPriority="63"/>
-    <w:lsdException w:name="Medium Shading 2 Accent 2" w:uiPriority="64"/>
-    <w:lsdException w:name="Medium List 1 Accent 2" w:uiPriority="65"/>
-    <w:lsdException w:name="Medium List 2 Accent 2" w:uiPriority="66"/>
-    <w:lsdException w:name="Medium Grid 1 Accent 2" w:uiPriority="67"/>
-    <w:lsdException w:name="Medium Grid 2 Accent 2" w:uiPriority="68"/>
-    <w:lsdException w:name="Medium Grid 3 Accent 2" w:uiPriority="69"/>
-    <w:lsdException w:name="Dark List Accent 2" w:uiPriority="70"/>
-    <w:lsdException w:name="Colorful Shading Accent 2" w:uiPriority="71"/>
-    <w:lsdException w:name="Colorful List Accent 2" w:uiPriority="72"/>
-    <w:lsdException w:name="Colorful Grid Accent 2" w:uiPriority="73"/>
-    <w:lsdException w:name="Light Shading Accent 3" w:uiPriority="60"/>
-    <w:lsdException w:name="Light List Accent 3" w:uiPriority="61"/>
-    <w:lsdException w:name="Light Grid Accent 3" w:uiPriority="62"/>
-    <w:lsdException w:name="Medium Shading 1 Accent 3" w:uiPriority="63"/>
-    <w:lsdException w:name="Medium Shading 2 Accent 3" w:uiPriority="64"/>
-    <w:lsdException w:name="Medium List 1 Accent 3" w:uiPriority="65"/>
-    <w:lsdException w:name="Medium List 2 Accent 3" w:uiPriority="66"/>
-    <w:lsdException w:name="Medium Grid 1 Accent 3" w:uiPriority="67"/>
-    <w:lsdException w:name="Medium Grid 2 Accent 3" w:uiPriority="68"/>
-    <w:lsdException w:name="Medium Grid 3 Accent 3" w:uiPriority="69"/>
-    <w:lsdException w:name="Dark List Accent 3" w:uiPriority="70"/>
-    <w:lsdException w:name="Colorful Shading Accent 3" w:uiPriority="71"/>
-    <w:lsdException w:name="Colorful List Accent 3" w:uiPriority="72"/>
-    <w:lsdException w:name="Colorful Grid Accent 3" w:uiPriority="73"/>
-    <w:lsdException w:name="Light Shading Accent 4" w:uiPriority="60"/>
-    <w:lsdException w:name="Light List Accent 4" w:uiPriority="61"/>
-    <w:lsdException w:name="Light Grid Accent 4" w:uiPriority="62"/>
-    <w:lsdException w:name="Medium Shading 1 Accent 4" w:uiPriority="63"/>
-    <w:lsdException w:name="Medium Shading 2 Accent 4" w:uiPriority="64"/>
-    <w:lsdException w:name="Medium List 1 Accent 4" w:uiPriority="65"/>
-    <w:lsdException w:name="Medium List 2 Accent 4" w:uiPriority="66"/>
-    <w:lsdException w:name="Medium Grid 1 Accent 4" w:uiPriority="67"/>
-    <w:lsdException w:name="Medium Grid 2 Accent 4" w:uiPriority="68"/>
-    <w:lsdException w:name="Medium Grid 3 Accent 4" w:uiPriority="69"/>
-    <w:lsdException w:name="Dark List Accent 4" w:uiPriority="70"/>
-    <w:lsdException w:name="Colorful Shading Accent 4" w:uiPriority="71"/>
-    <w:lsdException w:name="Colorful List Accent 4" w:uiPriority="72"/>
-    <w:lsdException w:name="Colorful Grid Accent 4" w:uiPriority="73"/>
-    <w:lsdException w:name="Light Shading Accent 5" w:uiPriority="60"/>
-    <w:lsdException w:name="Light List Accent 5" w:uiPriority="61"/>
-    <w:lsdException w:name="Light Grid Accent 5" w:uiPriority="62"/>
-    <w:lsdException w:name="Medium Shading 1 Accent 5" w:uiPriority="63"/>
-    <w:lsdException w:name="Medium Shading 2 Accent 5" w:uiPriority="64"/>
-    <w:lsdException w:name="Medium List 1 Accent 5" w:uiPriority="65"/>
-    <w:lsdException w:name="Medium List 2 Accent 5" w:uiPriority="66"/>
-    <w:lsdException w:name="Medium Grid 1 Accent 5" w:uiPriority="67"/>
-    <w:lsdException w:name="Medium Grid 2 Accent 5" w:uiPriority="68"/>
-    <w:lsdException w:name="Medium Grid 3 Accent 5" w:uiPriority="69"/>
-    <w:lsdException w:name="Dark List Accent 5" w:uiPriority="70"/>
-    <w:lsdException w:name="Colorful Shading Accent 5" w:uiPriority="71"/>
-    <w:lsdException w:name="Colorful List Accent 5" w:uiPriority="72"/>
-    <w:lsdException w:name="Colorful Grid Accent 5" w:uiPriority="73"/>
-    <w:lsdException w:name="Light Shading Accent 6" w:uiPriority="60"/>
-    <w:lsdException w:name="Light List Accent 6" w:uiPriority="61"/>
-    <w:lsdException w:name="Light Grid Accent 6" w:uiPriority="62"/>
-    <w:lsdException w:name="Medium Shading 1 Accent 6" w:uiPriority="63"/>
-    <w:lsdException w:name="Medium Shading 2 Accent 6" w:uiPriority="64"/>
-    <w:lsdException w:name="Medium List 1 Accent 6" w:uiPriority="65"/>
-    <w:lsdException w:name="Medium List 2 Accent 6" w:uiPriority="66"/>
-    <w:lsdException w:name="Medium Grid 1 Accent 6" w:uiPriority="67"/>
-    <w:lsdException w:name="Medium Grid 2 Accent 6" w:uiPriority="68"/>
-    <w:lsdException w:name="Medium Grid 3 Accent 6" w:uiPriority="69"/>
-    <w:lsdException w:name="Dark List Accent 6" w:uiPriority="70"/>
-    <w:lsdException w:name="Colorful Shading Accent 6" w:uiPriority="71"/>
-    <w:lsdException w:name="Colorful List Accent 6" w:uiPriority="72"/>
-    <w:lsdException w:name="Colorful Grid Accent 6" w:uiPriority="73"/>
-    <w:lsdException w:name="Subtle Emphasis" w:uiPriority="19" w:qFormat="1"/>
-    <w:lsdException w:name="Intense Emphasis" w:uiPriority="21" w:qFormat="1"/>
-    <w:lsdException w:name="Subtle Reference" w:uiPriority="31" w:qFormat="1"/>
-    <w:lsdException w:name="Intense Reference" w:uiPriority="32" w:qFormat="1"/>
-    <w:lsdException w:name="Book Title" w:uiPriority="33" w:qFormat="1"/>
-    <w:lsdException w:name="Bibliography" w:semiHidden="1" w:uiPriority="37" w:unhideWhenUsed="1"/>
-    <w:lsdException w:name="TOC Heading" w:semiHidden="1" w:uiPriority="39" w:unhideWhenUsed="1" w:qFormat="1"/>
-    <w:lsdException w:name="Plain Table 1" w:uiPriority="41"/>
-    <w:lsdException w:name="Plain Table 2" w:uiPriority="42"/>
-    <w:lsdException w:name="Plain Table 3" w:uiPriority="43"/>
-    <w:lsdException w:name="Plain Table 4" w:uiPriority="44"/>
-    <w:lsdException w:name="Plain Table 5" w:uiPriority="45"/>
-    <w:lsdException w:name="Grid Table Light" w:uiPriority="40"/>
-    <w:lsdException w:name="Grid Table 1 Light" w:uiPriority="46"/>
-    <w:lsdException w:name="Grid Table 2" w:uiPriority="47"/>
-    <w:lsdException w:name="Grid Table 3" w:uiPriority="48"/>
-    <w:lsdException w:name="Grid Table 4" w:uiPriority="49"/>
-    <w:lsdException w:name="Grid Table 5 Dark" w:uiPriority="50"/>
-    <w:lsdException w:name="Grid Table 6 Colorful" w:uiPriority="51"/>
-    <w:lsdException w:name="Grid Table 7 Colorful" w:uiPriority="52"/>
-    <w:lsdException w:name="Grid Table 1 Light Accent 1" w:uiPriority="46"/>
-    <w:lsdException w:name="Grid Table 2 Accent 1" w:uiPriority="47"/>
-    <w:lsdException w:name="Grid Table 3 Accent 1" w:uiPriority="48"/>
-    <w:lsdException w:name="Grid Table 4 Accent 1" w:uiPriority="49"/>
-    <w:lsdException w:name="Grid Table 5 Dark Accent 1" w:uiPriority="50"/>
-    <w:lsdException w:name="Grid Table 6 Colorful Accent 1" w:uiPriority="51"/>
-    <w:lsdException w:name="Grid Table 7 Colorful Accent 1" w:uiPriority="52"/>
-    <w:lsdException w:name="Grid Table 1 Light Accent 2" w:uiPriority="46"/>
-    <w:lsdException w:name="Grid Table 2 Accent 2" w:uiPriority="47"/>
-    <w:lsdException w:name="Grid Table 3 Accent 2" w:uiPriority="48"/>
-    <w:lsdException w:name="Grid Table 4 Accent 2" w:uiPriority="49"/>
-    <w:lsdException w:name="Grid Table 5 Dark Accent 2" w:uiPriority="50"/>
-    <w:lsdException w:name="Grid Table 6 Colorful Accent 2" w:uiPriority="51"/>
-    <w:lsdException w:name="Grid Table 7 Colorful Accent 2" w:uiPriority="52"/>
-    <w:lsdException w:name="Grid Table 1 Light Accent 3" w:uiPriority="46"/>
-    <w:lsdException w:name="Grid Table 2 Accent 3" w:uiPriority="47"/>
-    <w:lsdException w:name="Grid Table 3 Accent 3" w:uiPriority="48"/>
-    <w:lsdException w:name="Grid Table 4 Accent 3" w:uiPriority="49"/>
-    <w:lsdException w:name="Grid Table 5 Dark Accent 3" w:uiPriority="50"/>
-    <w:lsdException w:name="Grid Table 6 Colorful Accent 3" w:uiPriority="51"/>
-    <w:lsdException w:name="Grid Table 7 Colorful Accent 3" w:uiPriority="52"/>
-    <w:lsdException w:name="Grid Table 1 Light Accent 4" w:uiPriority="46"/>
-    <w:lsdException w:name="Grid Table 2 Accent 4" w:uiPriority="47"/>
-    <w:lsdException w:name="Grid Table 3 Accent 4" w:uiPriority="48"/>
-    <w:lsdException w:name="Grid Table 4 Accent 4" w:uiPriority="49"/>
-    <w:lsdException w:name="Grid Table 5 Dark Accent 4" w:uiPriority="50"/>
-    <w:lsdException w:name="Grid Table 6 Colorful Accent 4" w:uiPriority="51"/>
-    <w:lsdException w:name="Grid Table 7 Colorful Accent 4" w:uiPriority="52"/>
-    <w:lsdException w:name="Grid Table 1 Light Accent 5" w:uiPriority="46"/>
-    <w:lsdException w:name="Grid Table 2 Accent 5" w:uiPriority="47"/>
-    <w:lsdException w:name="Grid Table 3 Accent 5" w:uiPriority="48"/>
-    <w:lsdException w:name="Grid Table 4 Accent 5" w:uiPriority="49"/>
-    <w:lsdException w:name="Grid Table 5 Dark Accent 5" w:uiPriority="50"/>
-    <w:lsdException w:name="Grid Table 6 Colorful Accent 5" w:uiPriority="51"/>
-    <w:lsdException w:name="Grid Table 7 Colorful Accent 5" w:uiPriority="52"/>
-    <w:lsdException w:name="Grid Table 1 Light Accent 6" w:uiPriority="46"/>
-    <w:lsdException w:name="Grid Table 2 Accent 6" w:uiPriority="47"/>
-    <w:lsdException w:name="Grid Table 3 Accent 6" w:uiPriority="48"/>
-    <w:lsdException w:name="Grid Table 4 Accent 6" w:uiPriority="49"/>
-    <w:lsdException w:name="Grid Table 5 Dark Accent 6" w:uiPriority="50"/>
-    <w:lsdException w:name="Grid Table 6 Colorful Accent 6" w:uiPriority="51"/>
-    <w:lsdException w:name="Grid Table 7 Colorful Accent 6" w:uiPriority="52"/>
-    <w:lsdException w:name="List Table 1 Light" w:uiPriority="46"/>
-    <w:lsdException w:name="List Table 2" w:uiPriority="47"/>
-    <w:lsdException w:name="List Table 3" w:uiPriority="48"/>
-    <w:lsdException w:name="List Table 4" w:uiPriority="49"/>
-    <w:lsdException w:name="List Table 5 Dark" w:uiPriority="50"/>
-    <w:lsdException w:name="List Table 6 Colorful" w:uiPriority="51"/>
-    <w:lsdException w:name="List Table 7 Colorful" w:uiPriority="52"/>
-    <w:lsdException w:name="List Table 1 Light Accent 1" w:uiPriority="46"/>
-    <w:lsdException w:name="List Table 2 Accent 1" w:uiPriority="47"/>
-    <w:lsdException w:name="List Table 3 Accent 1" w:uiPriority="48"/>
-    <w:lsdException w:name="List Table 4 Accent 1" w:uiPriority="49"/>
-    <w:lsdException w:name="List Table 5 Dark Accent 1" w:uiPriority="50"/>
-    <w:lsdException w:name="List Table 6 Colorful Accent 1" w:uiPriority="51"/>
-    <w:lsdException w:name="List Table 7 Colorful Accent 1" w:uiPriority="52"/>
-    <w:lsdException w:name="List Table 1 Light Accent 2" w:uiPriority="46"/>
-    <w:lsdException w:name="List Table 2 Accent 2" w:uiPriority="47"/>
-    <w:lsdException w:name="List Table 3 Accent 2" w:uiPriority="48"/>
-    <w:lsdException w:name="List Table 4 Accent 2" w:uiPriority="49"/>
-    <w:lsdException w:name="List Table 5 Dark Accent 2" w:uiPriority="50"/>
-    <w:lsdException w:name="List Table 6 Colorful Accent 2" w:uiPriority="51"/>
-    <w:lsdException w:name="List Table 7 Colorful Accent 2" w:uiPriority="52"/>
-    <w:lsdException w:name="List Table 1 Light Accent 3" w:uiPriority="46"/>
-    <w:lsdException w:name="List Table 2 Accent 3" w:uiPriority="47"/>
-    <w:lsdException w:name="List Table 3 Accent 3" w:uiPriority="48"/>
-    <w:lsdException w:name="List Table 4 Accent 3" w:uiPriority="49"/>
-    <w:lsdException w:name="List Table 5 Dark Accent 3" w:uiPriority="50"/>
-    <w:lsdException w:name="List Table 6 Colorful Accent 3" w:uiPriority="51"/>
-    <w:lsdException w:name="List Table 7 Colorful Accent 3" w:uiPriority="52"/>
-    <w:lsdException w:name="List Table 1 Light Accent 4" w:uiPriority="46"/>
-    <w:lsdException w:name="List Table 2 Accent 4" w:uiPriority="47"/>
-    <w:lsdException w:name="List Table 3 Accent 4" w:uiPriority="48"/>
-    <w:lsdException w:name="List Table 4 Accent 4" w:uiPriority="49"/>
-    <w:lsdException w:name="List Table 5 Dark Accent 4" w:uiPriority="50"/>
-    <w:lsdException w:name="List Table 6 Colorful Accent 4" w:uiPriority="51"/>
-    <w:lsdException w:name="List Table 7 Colorful Accent 4" w:uiPriority="52"/>
-    <w:lsdException w:name="List Table 1 Light Accent 5" w:uiPriority="46"/>
-    <w:lsdException w:name="List Table 2 Accent 5" w:uiPriority="47"/>
-    <w:lsdException w:name="List Table 3 Accent 5" w:uiPriority="48"/>
-    <w:lsdException w:name="List Table 4 Accent 5" w:uiPriority="49"/>
-    <w:lsdException w:name="List Table 5 Dark Accent 5" w:uiPriority="50"/>
-    <w:lsdException w:name="List Table 6 Colorful Accent 5" w:uiPriority="51"/>
-    <w:lsdException w:name="List Table 7 Colorful Accent 5" w:uiPriority="52"/>
-    <w:lsdException w:name="List Table 1 Light Accent 6" w:uiPriority="46"/>
-    <w:lsdException w:name="List Table 2 Accent 6" w:uiPriority="47"/>
-    <w:lsdException w:name="List Table 3 Accent 6" w:uiPriority="48"/>
-    <w:lsdException w:name="List Table 4 Accent 6" w:uiPriority="49"/>
-    <w:lsdException w:name="List Table 5 Dark Accent 6" w:uiPriority="50"/>
-    <w:lsdException w:name="List Table 6 Colorful Accent 6" w:uiPriority="51"/>
-    <w:lsdException w:name="List Table 7 Colorful Accent 6" w:uiPriority="52"/>
+  <w:latentStyles w:defLockedState="0" w:defUIPriority="99" w:defSemiHidden="1" w:defUnhideWhenUsed="1" w:defQFormat="0" w:count="276">
+    <w:lsdException w:name="Normal" w:semiHidden="0" w:uiPriority="0" w:unhideWhenUsed="0" w:qFormat="1"/>
+    <w:lsdException w:name="heading 1" w:semiHidden="0" w:uiPriority="9" w:unhideWhenUsed="0" w:qFormat="1"/>
+    <w:lsdException w:name="heading 2" w:uiPriority="9" w:qFormat="1"/>
+    <w:lsdException w:name="heading 3" w:uiPriority="9" w:qFormat="1"/>
+    <w:lsdException w:name="heading 4" w:uiPriority="9" w:qFormat="1"/>
+    <w:lsdException w:name="heading 5" w:uiPriority="9" w:qFormat="1"/>
+    <w:lsdException w:name="heading 6" w:uiPriority="9" w:qFormat="1"/>
+    <w:lsdException w:name="heading 7" w:uiPriority="9" w:qFormat="1"/>
+    <w:lsdException w:name="heading 8" w:uiPriority="9" w:qFormat="1"/>
+    <w:lsdException w:name="heading 9" w:uiPriority="9" w:qFormat="1"/>
+    <w:lsdException w:name="toc 1" w:uiPriority="39"/>
+    <w:lsdException w:name="toc 2" w:uiPriority="39"/>
+    <w:lsdException w:name="toc 3" w:uiPriority="39"/>
+    <w:lsdException w:name="toc 4" w:uiPriority="39"/>
+    <w:lsdException w:name="toc 5" w:uiPriority="39"/>
+    <w:lsdException w:name="toc 6" w:uiPriority="39"/>
+    <w:lsdException w:name="toc 7" w:uiPriority="39"/>
+    <w:lsdException w:name="toc 8" w:uiPriority="39"/>
+    <w:lsdException w:name="toc 9" w:uiPriority="39"/>
+    <w:lsdException w:name="caption" w:uiPriority="35" w:qFormat="1"/>
+    <w:lsdException w:name="Title" w:semiHidden="0" w:uiPriority="0" w:unhideWhenUsed="0" w:qFormat="1"/>
+    <w:lsdException w:name="Default Paragraph Font" w:uiPriority="1"/>
+    <w:lsdException w:name="Subtitle" w:semiHidden="0" w:uiPriority="11" w:unhideWhenUsed="0" w:qFormat="1"/>
+    <w:lsdException w:name="Strong" w:semiHidden="0" w:uiPriority="22" w:unhideWhenUsed="0" w:qFormat="1"/>
+    <w:lsdException w:name="Emphasis" w:semiHidden="0" w:uiPriority="20" w:unhideWhenUsed="0" w:qFormat="1"/>
+    <w:lsdException w:name="Table Grid" w:semiHidden="0" w:uiPriority="39" w:unhideWhenUsed="0"/>
+    <w:lsdException w:name="Note Level 1" w:semiHidden="0" w:unhideWhenUsed="0"/>
+    <w:lsdException w:name="Note Level 2" w:semiHidden="0" w:unhideWhenUsed="0"/>
+    <w:lsdException w:name="Note Level 3" w:semiHidden="0" w:unhideWhenUsed="0"/>
+    <w:lsdException w:name="Note Level 4" w:semiHidden="0" w:unhideWhenUsed="0"/>
+    <w:lsdException w:name="Note Level 5" w:semiHidden="0" w:unhideWhenUsed="0"/>
+    <w:lsdException w:name="Note Level 6" w:semiHidden="0" w:unhideWhenUsed="0"/>
+    <w:lsdException w:name="Note Level 7" w:semiHidden="0" w:unhideWhenUsed="0"/>
+    <w:lsdException w:name="Note Level 8" w:semiHidden="0" w:unhideWhenUsed="0"/>
+    <w:lsdException w:name="Note Level 9" w:semiHidden="0" w:unhideWhenUsed="0"/>
+    <w:lsdException w:name="Placeholder Text" w:unhideWhenUsed="0"/>
+    <w:lsdException w:name="No Spacing" w:semiHidden="0" w:uiPriority="1" w:unhideWhenUsed="0" w:qFormat="1"/>
+    <w:lsdException w:name="Light Shading" w:semiHidden="0" w:uiPriority="60" w:unhideWhenUsed="0"/>
+    <w:lsdException w:name="Light List" w:semiHidden="0" w:uiPriority="61" w:unhideWhenUsed="0"/>
+    <w:lsdException w:name="Light Grid" w:semiHidden="0" w:uiPriority="62" w:unhideWhenUsed="0"/>
+    <w:lsdException w:name="Medium Shading 1" w:semiHidden="0" w:uiPriority="63" w:unhideWhenUsed="0"/>
+    <w:lsdException w:name="Medium Shading 2" w:semiHidden="0" w:uiPriority="64" w:unhideWhenUsed="0"/>
+    <w:lsdException w:name="Medium List 1" w:semiHidden="0" w:uiPriority="65" w:unhideWhenUsed="0"/>
+    <w:lsdException w:name="Medium List 2" w:semiHidden="0" w:uiPriority="66" w:unhideWhenUsed="0"/>
+    <w:lsdException w:name="Medium Grid 1" w:semiHidden="0" w:uiPriority="67" w:unhideWhenUsed="0"/>
+    <w:lsdException w:name="Medium Grid 2" w:semiHidden="0" w:uiPriority="68" w:unhideWhenUsed="0"/>
+    <w:lsdException w:name="Medium Grid 3" w:semiHidden="0" w:uiPriority="69" w:unhideWhenUsed="0"/>
+    <w:lsdException w:name="Dark List" w:semiHidden="0" w:uiPriority="70" w:unhideWhenUsed="0"/>
+    <w:lsdException w:name="Colorful Shading" w:semiHidden="0" w:uiPriority="71" w:unhideWhenUsed="0"/>
+    <w:lsdException w:name="Colorful List" w:semiHidden="0" w:uiPriority="72" w:unhideWhenUsed="0"/>
+    <w:lsdException w:name="Colorful Grid" w:semiHidden="0" w:uiPriority="73" w:unhideWhenUsed="0"/>
+    <w:lsdException w:name="Light Shading Accent 1" w:semiHidden="0" w:uiPriority="60" w:unhideWhenUsed="0"/>
+    <w:lsdException w:name="Light List Accent 1" w:semiHidden="0" w:uiPriority="61" w:unhideWhenUsed="0"/>
+    <w:lsdException w:name="Light Grid Accent 1" w:semiHidden="0" w:uiPriority="62" w:unhideWhenUsed="0"/>
+    <w:lsdException w:name="Medium Shading 1 Accent 1" w:semiHidden="0" w:uiPriority="63" w:unhideWhenUsed="0"/>
+    <w:lsdException w:name="Medium Shading 2 Accent 1" w:semiHidden="0" w:uiPriority="64" w:unhideWhenUsed="0"/>
+    <w:lsdException w:name="Medium List 1 Accent 1" w:semiHidden="0" w:uiPriority="65" w:unhideWhenUsed="0"/>
+    <w:lsdException w:name="Revision" w:unhideWhenUsed="0"/>
+    <w:lsdException w:name="List Paragraph" w:semiHidden="0" w:uiPriority="34" w:unhideWhenUsed="0" w:qFormat="1"/>
+    <w:lsdException w:name="Quote" w:semiHidden="0" w:uiPriority="29" w:unhideWhenUsed="0" w:qFormat="1"/>
+    <w:lsdException w:name="Intense Quote" w:semiHidden="0" w:uiPriority="30" w:unhideWhenUsed="0" w:qFormat="1"/>
+    <w:lsdException w:name="Medium List 2 Accent 1" w:semiHidden="0" w:uiPriority="66" w:unhideWhenUsed="0"/>
+    <w:lsdException w:name="Medium Grid 1 Accent 1" w:semiHidden="0" w:uiPriority="67" w:unhideWhenUsed="0"/>
+    <w:lsdException w:name="Medium Grid 2 Accent 1" w:semiHidden="0" w:uiPriority="68" w:unhideWhenUsed="0"/>
+    <w:lsdException w:name="Medium Grid 3 Accent 1" w:semiHidden="0" w:uiPriority="69" w:unhideWhenUsed="0"/>
+    <w:lsdException w:name="Dark List Accent 1" w:semiHidden="0" w:uiPriority="70" w:unhideWhenUsed="0"/>
+    <w:lsdException w:name="Colorful Shading Accent 1" w:semiHidden="0" w:uiPriority="71" w:unhideWhenUsed="0"/>
+    <w:lsdException w:name="Colorful List Accent 1" w:semiHidden="0" w:uiPriority="72" w:unhideWhenUsed="0"/>
+    <w:lsdException w:name="Colorful Grid Accent 1" w:semiHidden="0" w:uiPriority="73" w:unhideWhenUsed="0"/>
+    <w:lsdException w:name="Light Shading Accent 2" w:semiHidden="0" w:uiPriority="60" w:unhideWhenUsed="0"/>
+    <w:lsdException w:name="Light List Accent 2" w:semiHidden="0" w:uiPriority="61" w:unhideWhenUsed="0"/>
+    <w:lsdException w:name="Light Grid Accent 2" w:semiHidden="0" w:uiPriority="62" w:unhideWhenUsed="0"/>
+    <w:lsdException w:name="Medium Shading 1 Accent 2" w:semiHidden="0" w:uiPriority="63" w:unhideWhenUsed="0"/>
+    <w:lsdException w:name="Medium Shading 2 Accent 2" w:semiHidden="0" w:uiPriority="64" w:unhideWhenUsed="0"/>
+    <w:lsdException w:name="Medium List 1 Accent 2" w:semiHidden="0" w:uiPriority="65" w:unhideWhenUsed="0"/>
+    <w:lsdException w:name="Medium List 2 Accent 2" w:semiHidden="0" w:uiPriority="66" w:unhideWhenUsed="0"/>
+    <w:lsdException w:name="Medium Grid 1 Accent 2" w:semiHidden="0" w:uiPriority="67" w:unhideWhenUsed="0"/>
+    <w:lsdException w:name="Medium Grid 2 Accent 2" w:semiHidden="0" w:uiPriority="68" w:unhideWhenUsed="0"/>
+    <w:lsdException w:name="Medium Grid 3 Accent 2" w:semiHidden="0" w:uiPriority="69" w:unhideWhenUsed="0"/>
+    <w:lsdException w:name="Dark List Accent 2" w:semiHidden="0" w:uiPriority="70" w:unhideWhenUsed="0"/>
+    <w:lsdException w:name="Colorful Shading Accent 2" w:semiHidden="0" w:uiPriority="71" w:unhideWhenUsed="0"/>
+    <w:lsdException w:name="Colorful List Accent 2" w:semiHidden="0" w:uiPriority="72" w:unhideWhenUsed="0"/>
+    <w:lsdException w:name="Colorful Grid Accent 2" w:semiHidden="0" w:uiPriority="73" w:unhideWhenUsed="0"/>
+    <w:lsdException w:name="Light Shading Accent 3" w:semiHidden="0" w:uiPriority="60" w:unhideWhenUsed="0"/>
+    <w:lsdException w:name="Light List Accent 3" w:semiHidden="0" w:uiPriority="61" w:unhideWhenUsed="0"/>
+    <w:lsdException w:name="Light Grid Accent 3" w:semiHidden="0" w:uiPriority="62" w:unhideWhenUsed="0"/>
+    <w:lsdException w:name="Medium Shading 1 Accent 3" w:semiHidden="0" w:uiPriority="63" w:unhideWhenUsed="0"/>
+    <w:lsdException w:name="Medium Shading 2 Accent 3" w:semiHidden="0" w:uiPriority="64" w:unhideWhenUsed="0"/>
+    <w:lsdException w:name="Medium List 1 Accent 3" w:semiHidden="0" w:uiPriority="65" w:unhideWhenUsed="0"/>
+    <w:lsdException w:name="Medium List 2 Accent 3" w:semiHidden="0" w:uiPriority="66" w:unhideWhenUsed="0"/>
+    <w:lsdException w:name="Medium Grid 1 Accent 3" w:semiHidden="0" w:uiPriority="67" w:unhideWhenUsed="0"/>
+    <w:lsdException w:name="Medium Grid 2 Accent 3" w:semiHidden="0" w:uiPriority="68" w:unhideWhenUsed="0"/>
+    <w:lsdException w:name="Medium Grid 3 Accent 3" w:semiHidden="0" w:uiPriority="69" w:unhideWhenUsed="0"/>
+    <w:lsdException w:name="Dark List Accent 3" w:semiHidden="0" w:uiPriority="70" w:unhideWhenUsed="0"/>
+    <w:lsdException w:name="Colorful Shading Accent 3" w:semiHidden="0" w:uiPriority="71" w:unhideWhenUsed="0"/>
+    <w:lsdException w:name="Colorful List Accent 3" w:semiHidden="0" w:uiPriority="72" w:unhideWhenUsed="0"/>
+    <w:lsdException w:name="Colorful Grid Accent 3" w:semiHidden="0" w:uiPriority="73" w:unhideWhenUsed="0"/>
+    <w:lsdException w:name="Light Shading Accent 4" w:semiHidden="0" w:uiPriority="60" w:unhideWhenUsed="0"/>
+    <w:lsdException w:name="Light List Accent 4" w:semiHidden="0" w:uiPriority="61" w:unhideWhenUsed="0"/>
+    <w:lsdException w:name="Light Grid Accent 4" w:semiHidden="0" w:uiPriority="62" w:unhideWhenUsed="0"/>
+    <w:lsdException w:name="Medium Shading 1 Accent 4" w:semiHidden="0" w:uiPriority="63" w:unhideWhenUsed="0"/>
+    <w:lsdException w:name="Medium Shading 2 Accent 4" w:semiHidden="0" w:uiPriority="64" w:unhideWhenUsed="0"/>
+    <w:lsdException w:name="Medium List 1 Accent 4" w:semiHidden="0" w:uiPriority="65" w:unhideWhenUsed="0"/>
+    <w:lsdException w:name="Medium List 2 Accent 4" w:semiHidden="0" w:uiPriority="66" w:unhideWhenUsed="0"/>
+    <w:lsdException w:name="Medium Grid 1 Accent 4" w:semiHidden="0" w:uiPriority="67" w:unhideWhenUsed="0"/>
+    <w:lsdException w:name="Medium Grid 2 Accent 4" w:semiHidden="0" w:uiPriority="68" w:unhideWhenUsed="0"/>
+    <w:lsdException w:name="Medium Grid 3 Accent 4" w:semiHidden="0" w:uiPriority="69" w:unhideWhenUsed="0"/>
+    <w:lsdException w:name="Dark List Accent 4" w:semiHidden="0" w:uiPriority="70" w:unhideWhenUsed="0"/>
+    <w:lsdException w:name="Colorful Shading Accent 4" w:semiHidden="0" w:uiPriority="71" w:unhideWhenUsed="0"/>
+    <w:lsdException w:name="Colorful List Accent 4" w:semiHidden="0" w:uiPriority="72" w:unhideWhenUsed="0"/>
+    <w:lsdException w:name="Colorful Grid Accent 4" w:semiHidden="0" w:uiPriority="73" w:unhideWhenUsed="0"/>
+    <w:lsdException w:name="Light Shading Accent 5" w:semiHidden="0" w:uiPriority="60" w:unhideWhenUsed="0"/>
+    <w:lsdException w:name="Light List Accent 5" w:semiHidden="0" w:uiPriority="61" w:unhideWhenUsed="0"/>
+    <w:lsdException w:name="Light Grid Accent 5" w:semiHidden="0" w:uiPriority="62" w:unhideWhenUsed="0"/>
+    <w:lsdException w:name="Medium Shading 1 Accent 5" w:semiHidden="0" w:uiPriority="63" w:unhideWhenUsed="0"/>
+    <w:lsdException w:name="Medium Shading 2 Accent 5" w:semiHidden="0" w:uiPriority="64" w:unhideWhenUsed="0"/>
+    <w:lsdException w:name="Medium List 1 Accent 5" w:semiHidden="0" w:uiPriority="65" w:unhideWhenUsed="0"/>
+    <w:lsdException w:name="Medium List 2 Accent 5" w:semiHidden="0" w:uiPriority="66" w:unhideWhenUsed="0"/>
+    <w:lsdException w:name="Medium Grid 1 Accent 5" w:semiHidden="0" w:uiPriority="67" w:unhideWhenUsed="0"/>
+    <w:lsdException w:name="Medium Grid 2 Accent 5" w:semiHidden="0" w:uiPriority="68" w:unhideWhenUsed="0"/>
+    <w:lsdException w:name="Medium Grid 3 Accent 5" w:semiHidden="0" w:uiPriority="69" w:unhideWhenUsed="0"/>
+    <w:lsdException w:name="Dark List Accent 5" w:semiHidden="0" w:uiPriority="70" w:unhideWhenUsed="0"/>
+    <w:lsdException w:name="Colorful Shading Accent 5" w:semiHidden="0" w:uiPriority="71" w:unhideWhenUsed="0"/>
+    <w:lsdException w:name="Colorful List Accent 5" w:semiHidden="0" w:uiPriority="72" w:unhideWhenUsed="0"/>
+    <w:lsdException w:name="Colorful Grid Accent 5" w:semiHidden="0" w:uiPriority="73" w:unhideWhenUsed="0"/>
+    <w:lsdException w:name="Light Shading Accent 6" w:semiHidden="0" w:uiPriority="60" w:unhideWhenUsed="0"/>
+    <w:lsdException w:name="Light List Accent 6" w:semiHidden="0" w:uiPriority="61" w:unhideWhenUsed="0"/>
+    <w:lsdException w:name="Light Grid Accent 6" w:semiHidden="0" w:uiPriority="62" w:unhideWhenUsed="0"/>
+    <w:lsdException w:name="Medium Shading 1 Accent 6" w:semiHidden="0" w:uiPriority="63" w:unhideWhenUsed="0"/>
+    <w:lsdException w:name="Medium Shading 2 Accent 6" w:semiHidden="0" w:uiPriority="64" w:unhideWhenUsed="0"/>
+    <w:lsdException w:name="Medium List 1 Accent 6" w:semiHidden="0" w:uiPriority="65" w:unhideWhenUsed="0"/>
+    <w:lsdException w:name="Medium List 2 Accent 6" w:semiHidden="0" w:uiPriority="66" w:unhideWhenUsed="0"/>
+    <w:lsdException w:name="Medium Grid 1 Accent 6" w:semiHidden="0" w:uiPriority="67" w:unhideWhenUsed="0"/>
+    <w:lsdException w:name="Medium Grid 2 Accent 6" w:semiHidden="0" w:uiPriority="68" w:unhideWhenUsed="0"/>
+    <w:lsdException w:name="Medium Grid 3 Accent 6" w:semiHidden="0" w:uiPriority="69" w:unhideWhenUsed="0"/>
+    <w:lsdException w:name="Dark List Accent 6" w:semiHidden="0" w:uiPriority="70" w:unhideWhenUsed="0"/>
+    <w:lsdException w:name="Colorful Shading Accent 6" w:semiHidden="0" w:uiPriority="71" w:unhideWhenUsed="0"/>
+    <w:lsdException w:name="Colorful List Accent 6" w:semiHidden="0" w:uiPriority="72" w:unhideWhenUsed="0"/>
+    <w:lsdException w:name="Colorful Grid Accent 6" w:semiHidden="0" w:uiPriority="73" w:unhideWhenUsed="0"/>
+    <w:lsdException w:name="Subtle Emphasis" w:semiHidden="0" w:uiPriority="19" w:unhideWhenUsed="0" w:qFormat="1"/>
+    <w:lsdException w:name="Intense Emphasis" w:semiHidden="0" w:uiPriority="21" w:unhideWhenUsed="0" w:qFormat="1"/>
+    <w:lsdException w:name="Subtle Reference" w:semiHidden="0" w:uiPriority="31" w:unhideWhenUsed="0" w:qFormat="1"/>
+    <w:lsdException w:name="Intense Reference" w:semiHidden="0" w:uiPriority="32" w:unhideWhenUsed="0" w:qFormat="1"/>
+    <w:lsdException w:name="Book Title" w:semiHidden="0" w:uiPriority="33" w:unhideWhenUsed="0" w:qFormat="1"/>
+    <w:lsdException w:name="Bibliography" w:uiPriority="37"/>
+    <w:lsdException w:name="TOC Heading" w:uiPriority="39" w:qFormat="1"/>
   </w:latentStyles>
   <w:style w:type="paragraph" w:default="1" w:styleId="Normal">
     <w:name w:val="Normal"/>
@@ -11746,6 +11852,13 @@
     <w:tblPr>
       <w:tblStyleRowBandSize w:val="1"/>
       <w:tblStyleColBandSize w:val="1"/>
+      <w:tblInd w:w="0" w:type="dxa"/>
+      <w:tblCellMar>
+        <w:top w:w="0" w:type="dxa"/>
+        <w:left w:w="108" w:type="dxa"/>
+        <w:bottom w:w="0" w:type="dxa"/>
+        <w:right w:w="108" w:type="dxa"/>
+      </w:tblCellMar>
     </w:tblPr>
   </w:style>
   <w:style w:type="table" w:customStyle="1" w:styleId="a0">
@@ -11753,6 +11866,13 @@
     <w:tblPr>
       <w:tblStyleRowBandSize w:val="1"/>
       <w:tblStyleColBandSize w:val="1"/>
+      <w:tblInd w:w="0" w:type="dxa"/>
+      <w:tblCellMar>
+        <w:top w:w="0" w:type="dxa"/>
+        <w:left w:w="108" w:type="dxa"/>
+        <w:bottom w:w="0" w:type="dxa"/>
+        <w:right w:w="108" w:type="dxa"/>
+      </w:tblCellMar>
     </w:tblPr>
   </w:style>
   <w:style w:type="table" w:customStyle="1" w:styleId="a1">
@@ -11760,6 +11880,13 @@
     <w:tblPr>
       <w:tblStyleRowBandSize w:val="1"/>
       <w:tblStyleColBandSize w:val="1"/>
+      <w:tblInd w:w="0" w:type="dxa"/>
+      <w:tblCellMar>
+        <w:top w:w="0" w:type="dxa"/>
+        <w:left w:w="108" w:type="dxa"/>
+        <w:bottom w:w="0" w:type="dxa"/>
+        <w:right w:w="108" w:type="dxa"/>
+      </w:tblCellMar>
     </w:tblPr>
   </w:style>
   <w:style w:type="paragraph" w:styleId="ListParagraph">
@@ -11939,6 +12066,7 @@
       <w:lang w:eastAsia="en-US"/>
     </w:rPr>
     <w:tblPr>
+      <w:tblInd w:w="0" w:type="dxa"/>
       <w:tblBorders>
         <w:top w:val="single" w:sz="4" w:space="0" w:color="auto"/>
         <w:left w:val="single" w:sz="4" w:space="0" w:color="auto"/>
@@ -11947,6 +12075,12 @@
         <w:insideH w:val="single" w:sz="4" w:space="0" w:color="auto"/>
         <w:insideV w:val="single" w:sz="4" w:space="0" w:color="auto"/>
       </w:tblBorders>
+      <w:tblCellMar>
+        <w:top w:w="0" w:type="dxa"/>
+        <w:left w:w="108" w:type="dxa"/>
+        <w:bottom w:w="0" w:type="dxa"/>
+        <w:right w:w="108" w:type="dxa"/>
+      </w:tblCellMar>
     </w:tblPr>
   </w:style>
   <w:style w:type="paragraph" w:styleId="NoSpacing">
@@ -11975,6 +12109,660 @@
     <w:rPr>
       <w:color w:val="954F72" w:themeColor="followedHyperlink"/>
       <w:u w:val="single"/>
+    </w:rPr>
+  </w:style>
+  <w:style w:type="paragraph" w:styleId="BalloonText">
+    <w:name w:val="Balloon Text"/>
+    <w:basedOn w:val="Normal"/>
+    <w:link w:val="BalloonTextChar"/>
+    <w:uiPriority w:val="99"/>
+    <w:semiHidden/>
+    <w:unhideWhenUsed/>
+    <w:rsid w:val="002D36D0"/>
+    <w:pPr>
+      <w:spacing w:line="240" w:lineRule="auto"/>
+    </w:pPr>
+    <w:rPr>
+      <w:rFonts w:ascii="Lucida Grande" w:hAnsi="Lucida Grande" w:cs="Lucida Grande"/>
+      <w:sz w:val="18"/>
+      <w:szCs w:val="18"/>
+    </w:rPr>
+  </w:style>
+  <w:style w:type="character" w:customStyle="1" w:styleId="BalloonTextChar">
+    <w:name w:val="Balloon Text Char"/>
+    <w:basedOn w:val="DefaultParagraphFont"/>
+    <w:link w:val="BalloonText"/>
+    <w:uiPriority w:val="99"/>
+    <w:semiHidden/>
+    <w:rsid w:val="002D36D0"/>
+    <w:rPr>
+      <w:rFonts w:ascii="Lucida Grande" w:hAnsi="Lucida Grande" w:cs="Lucida Grande"/>
+      <w:sz w:val="18"/>
+      <w:szCs w:val="18"/>
+    </w:rPr>
+  </w:style>
+</w:styles>
+</file>
+
+<file path=word/stylesWithEffects.xml><?xml version="1.0" encoding="utf-8"?>
+<w:styles xmlns:wpc="http://schemas.microsoft.com/office/word/2010/wordprocessingCanvas" xmlns:mo="http://schemas.microsoft.com/office/mac/office/2008/main" xmlns:mc="http://schemas.openxmlformats.org/markup-compatibility/2006" xmlns:mv="urn:schemas-microsoft-com:mac:vml" xmlns:o="urn:schemas-microsoft-com:office:office" xmlns:r="http://schemas.openxmlformats.org/officeDocument/2006/relationships" xmlns:m="http://schemas.openxmlformats.org/officeDocument/2006/math" xmlns:v="urn:schemas-microsoft-com:vml" xmlns:wp14="http://schemas.microsoft.com/office/word/2010/wordprocessingDrawing" xmlns:wp="http://schemas.openxmlformats.org/drawingml/2006/wordprocessingDrawing" xmlns:w10="urn:schemas-microsoft-com:office:word" xmlns:w="http://schemas.openxmlformats.org/wordprocessingml/2006/main" xmlns:w14="http://schemas.microsoft.com/office/word/2010/wordml" xmlns:wpg="http://schemas.microsoft.com/office/word/2010/wordprocessingGroup" xmlns:wpi="http://schemas.microsoft.com/office/word/2010/wordprocessingInk" xmlns:wne="http://schemas.microsoft.com/office/word/2006/wordml" xmlns:wps="http://schemas.microsoft.com/office/word/2010/wordprocessingShape" mc:Ignorable="w14 wp14">
+  <w:docDefaults>
+    <w:rPrDefault>
+      <w:rPr>
+        <w:rFonts w:ascii="Arial" w:eastAsia="Arial" w:hAnsi="Arial" w:cs="Arial"/>
+        <w:color w:val="000000"/>
+        <w:sz w:val="22"/>
+        <w:lang w:val="da-DK" w:eastAsia="da-DK" w:bidi="ar-SA"/>
+      </w:rPr>
+    </w:rPrDefault>
+    <w:pPrDefault>
+      <w:pPr>
+        <w:spacing w:line="276" w:lineRule="auto"/>
+      </w:pPr>
+    </w:pPrDefault>
+  </w:docDefaults>
+  <w:latentStyles w:defLockedState="0" w:defUIPriority="99" w:defSemiHidden="1" w:defUnhideWhenUsed="1" w:defQFormat="0" w:count="276">
+    <w:lsdException w:name="Normal" w:semiHidden="0" w:uiPriority="0" w:unhideWhenUsed="0" w:qFormat="1"/>
+    <w:lsdException w:name="heading 1" w:semiHidden="0" w:uiPriority="9" w:unhideWhenUsed="0" w:qFormat="1"/>
+    <w:lsdException w:name="heading 2" w:uiPriority="9" w:qFormat="1"/>
+    <w:lsdException w:name="heading 3" w:uiPriority="9" w:qFormat="1"/>
+    <w:lsdException w:name="heading 4" w:uiPriority="9" w:qFormat="1"/>
+    <w:lsdException w:name="heading 5" w:uiPriority="9" w:qFormat="1"/>
+    <w:lsdException w:name="heading 6" w:uiPriority="9" w:qFormat="1"/>
+    <w:lsdException w:name="heading 7" w:uiPriority="9" w:qFormat="1"/>
+    <w:lsdException w:name="heading 8" w:uiPriority="9" w:qFormat="1"/>
+    <w:lsdException w:name="heading 9" w:uiPriority="9" w:qFormat="1"/>
+    <w:lsdException w:name="toc 1" w:uiPriority="39"/>
+    <w:lsdException w:name="toc 2" w:uiPriority="39"/>
+    <w:lsdException w:name="toc 3" w:uiPriority="39"/>
+    <w:lsdException w:name="toc 4" w:uiPriority="39"/>
+    <w:lsdException w:name="toc 5" w:uiPriority="39"/>
+    <w:lsdException w:name="toc 6" w:uiPriority="39"/>
+    <w:lsdException w:name="toc 7" w:uiPriority="39"/>
+    <w:lsdException w:name="toc 8" w:uiPriority="39"/>
+    <w:lsdException w:name="toc 9" w:uiPriority="39"/>
+    <w:lsdException w:name="caption" w:uiPriority="35" w:qFormat="1"/>
+    <w:lsdException w:name="Title" w:semiHidden="0" w:uiPriority="0" w:unhideWhenUsed="0" w:qFormat="1"/>
+    <w:lsdException w:name="Default Paragraph Font" w:uiPriority="1"/>
+    <w:lsdException w:name="Subtitle" w:semiHidden="0" w:uiPriority="11" w:unhideWhenUsed="0" w:qFormat="1"/>
+    <w:lsdException w:name="Strong" w:semiHidden="0" w:uiPriority="22" w:unhideWhenUsed="0" w:qFormat="1"/>
+    <w:lsdException w:name="Emphasis" w:semiHidden="0" w:uiPriority="20" w:unhideWhenUsed="0" w:qFormat="1"/>
+    <w:lsdException w:name="Table Grid" w:semiHidden="0" w:uiPriority="39" w:unhideWhenUsed="0"/>
+    <w:lsdException w:name="Note Level 1" w:semiHidden="0" w:unhideWhenUsed="0"/>
+    <w:lsdException w:name="Note Level 2" w:semiHidden="0" w:unhideWhenUsed="0"/>
+    <w:lsdException w:name="Note Level 3" w:semiHidden="0" w:unhideWhenUsed="0"/>
+    <w:lsdException w:name="Note Level 4" w:semiHidden="0" w:unhideWhenUsed="0"/>
+    <w:lsdException w:name="Note Level 5" w:semiHidden="0" w:unhideWhenUsed="0"/>
+    <w:lsdException w:name="Note Level 6" w:semiHidden="0" w:unhideWhenUsed="0"/>
+    <w:lsdException w:name="Note Level 7" w:semiHidden="0" w:unhideWhenUsed="0"/>
+    <w:lsdException w:name="Note Level 8" w:semiHidden="0" w:unhideWhenUsed="0"/>
+    <w:lsdException w:name="Note Level 9" w:semiHidden="0" w:unhideWhenUsed="0"/>
+    <w:lsdException w:name="Placeholder Text" w:unhideWhenUsed="0"/>
+    <w:lsdException w:name="No Spacing" w:semiHidden="0" w:uiPriority="1" w:unhideWhenUsed="0" w:qFormat="1"/>
+    <w:lsdException w:name="Light Shading" w:semiHidden="0" w:uiPriority="60" w:unhideWhenUsed="0"/>
+    <w:lsdException w:name="Light List" w:semiHidden="0" w:uiPriority="61" w:unhideWhenUsed="0"/>
+    <w:lsdException w:name="Light Grid" w:semiHidden="0" w:uiPriority="62" w:unhideWhenUsed="0"/>
+    <w:lsdException w:name="Medium Shading 1" w:semiHidden="0" w:uiPriority="63" w:unhideWhenUsed="0"/>
+    <w:lsdException w:name="Medium Shading 2" w:semiHidden="0" w:uiPriority="64" w:unhideWhenUsed="0"/>
+    <w:lsdException w:name="Medium List 1" w:semiHidden="0" w:uiPriority="65" w:unhideWhenUsed="0"/>
+    <w:lsdException w:name="Medium List 2" w:semiHidden="0" w:uiPriority="66" w:unhideWhenUsed="0"/>
+    <w:lsdException w:name="Medium Grid 1" w:semiHidden="0" w:uiPriority="67" w:unhideWhenUsed="0"/>
+    <w:lsdException w:name="Medium Grid 2" w:semiHidden="0" w:uiPriority="68" w:unhideWhenUsed="0"/>
+    <w:lsdException w:name="Medium Grid 3" w:semiHidden="0" w:uiPriority="69" w:unhideWhenUsed="0"/>
+    <w:lsdException w:name="Dark List" w:semiHidden="0" w:uiPriority="70" w:unhideWhenUsed="0"/>
+    <w:lsdException w:name="Colorful Shading" w:semiHidden="0" w:uiPriority="71" w:unhideWhenUsed="0"/>
+    <w:lsdException w:name="Colorful List" w:semiHidden="0" w:uiPriority="72" w:unhideWhenUsed="0"/>
+    <w:lsdException w:name="Colorful Grid" w:semiHidden="0" w:uiPriority="73" w:unhideWhenUsed="0"/>
+    <w:lsdException w:name="Light Shading Accent 1" w:semiHidden="0" w:uiPriority="60" w:unhideWhenUsed="0"/>
+    <w:lsdException w:name="Light List Accent 1" w:semiHidden="0" w:uiPriority="61" w:unhideWhenUsed="0"/>
+    <w:lsdException w:name="Light Grid Accent 1" w:semiHidden="0" w:uiPriority="62" w:unhideWhenUsed="0"/>
+    <w:lsdException w:name="Medium Shading 1 Accent 1" w:semiHidden="0" w:uiPriority="63" w:unhideWhenUsed="0"/>
+    <w:lsdException w:name="Medium Shading 2 Accent 1" w:semiHidden="0" w:uiPriority="64" w:unhideWhenUsed="0"/>
+    <w:lsdException w:name="Medium List 1 Accent 1" w:semiHidden="0" w:uiPriority="65" w:unhideWhenUsed="0"/>
+    <w:lsdException w:name="Revision" w:unhideWhenUsed="0"/>
+    <w:lsdException w:name="List Paragraph" w:semiHidden="0" w:uiPriority="34" w:unhideWhenUsed="0" w:qFormat="1"/>
+    <w:lsdException w:name="Quote" w:semiHidden="0" w:uiPriority="29" w:unhideWhenUsed="0" w:qFormat="1"/>
+    <w:lsdException w:name="Intense Quote" w:semiHidden="0" w:uiPriority="30" w:unhideWhenUsed="0" w:qFormat="1"/>
+    <w:lsdException w:name="Medium List 2 Accent 1" w:semiHidden="0" w:uiPriority="66" w:unhideWhenUsed="0"/>
+    <w:lsdException w:name="Medium Grid 1 Accent 1" w:semiHidden="0" w:uiPriority="67" w:unhideWhenUsed="0"/>
+    <w:lsdException w:name="Medium Grid 2 Accent 1" w:semiHidden="0" w:uiPriority="68" w:unhideWhenUsed="0"/>
+    <w:lsdException w:name="Medium Grid 3 Accent 1" w:semiHidden="0" w:uiPriority="69" w:unhideWhenUsed="0"/>
+    <w:lsdException w:name="Dark List Accent 1" w:semiHidden="0" w:uiPriority="70" w:unhideWhenUsed="0"/>
+    <w:lsdException w:name="Colorful Shading Accent 1" w:semiHidden="0" w:uiPriority="71" w:unhideWhenUsed="0"/>
+    <w:lsdException w:name="Colorful List Accent 1" w:semiHidden="0" w:uiPriority="72" w:unhideWhenUsed="0"/>
+    <w:lsdException w:name="Colorful Grid Accent 1" w:semiHidden="0" w:uiPriority="73" w:unhideWhenUsed="0"/>
+    <w:lsdException w:name="Light Shading Accent 2" w:semiHidden="0" w:uiPriority="60" w:unhideWhenUsed="0"/>
+    <w:lsdException w:name="Light List Accent 2" w:semiHidden="0" w:uiPriority="61" w:unhideWhenUsed="0"/>
+    <w:lsdException w:name="Light Grid Accent 2" w:semiHidden="0" w:uiPriority="62" w:unhideWhenUsed="0"/>
+    <w:lsdException w:name="Medium Shading 1 Accent 2" w:semiHidden="0" w:uiPriority="63" w:unhideWhenUsed="0"/>
+    <w:lsdException w:name="Medium Shading 2 Accent 2" w:semiHidden="0" w:uiPriority="64" w:unhideWhenUsed="0"/>
+    <w:lsdException w:name="Medium List 1 Accent 2" w:semiHidden="0" w:uiPriority="65" w:unhideWhenUsed="0"/>
+    <w:lsdException w:name="Medium List 2 Accent 2" w:semiHidden="0" w:uiPriority="66" w:unhideWhenUsed="0"/>
+    <w:lsdException w:name="Medium Grid 1 Accent 2" w:semiHidden="0" w:uiPriority="67" w:unhideWhenUsed="0"/>
+    <w:lsdException w:name="Medium Grid 2 Accent 2" w:semiHidden="0" w:uiPriority="68" w:unhideWhenUsed="0"/>
+    <w:lsdException w:name="Medium Grid 3 Accent 2" w:semiHidden="0" w:uiPriority="69" w:unhideWhenUsed="0"/>
+    <w:lsdException w:name="Dark List Accent 2" w:semiHidden="0" w:uiPriority="70" w:unhideWhenUsed="0"/>
+    <w:lsdException w:name="Colorful Shading Accent 2" w:semiHidden="0" w:uiPriority="71" w:unhideWhenUsed="0"/>
+    <w:lsdException w:name="Colorful List Accent 2" w:semiHidden="0" w:uiPriority="72" w:unhideWhenUsed="0"/>
+    <w:lsdException w:name="Colorful Grid Accent 2" w:semiHidden="0" w:uiPriority="73" w:unhideWhenUsed="0"/>
+    <w:lsdException w:name="Light Shading Accent 3" w:semiHidden="0" w:uiPriority="60" w:unhideWhenUsed="0"/>
+    <w:lsdException w:name="Light List Accent 3" w:semiHidden="0" w:uiPriority="61" w:unhideWhenUsed="0"/>
+    <w:lsdException w:name="Light Grid Accent 3" w:semiHidden="0" w:uiPriority="62" w:unhideWhenUsed="0"/>
+    <w:lsdException w:name="Medium Shading 1 Accent 3" w:semiHidden="0" w:uiPriority="63" w:unhideWhenUsed="0"/>
+    <w:lsdException w:name="Medium Shading 2 Accent 3" w:semiHidden="0" w:uiPriority="64" w:unhideWhenUsed="0"/>
+    <w:lsdException w:name="Medium List 1 Accent 3" w:semiHidden="0" w:uiPriority="65" w:unhideWhenUsed="0"/>
+    <w:lsdException w:name="Medium List 2 Accent 3" w:semiHidden="0" w:uiPriority="66" w:unhideWhenUsed="0"/>
+    <w:lsdException w:name="Medium Grid 1 Accent 3" w:semiHidden="0" w:uiPriority="67" w:unhideWhenUsed="0"/>
+    <w:lsdException w:name="Medium Grid 2 Accent 3" w:semiHidden="0" w:uiPriority="68" w:unhideWhenUsed="0"/>
+    <w:lsdException w:name="Medium Grid 3 Accent 3" w:semiHidden="0" w:uiPriority="69" w:unhideWhenUsed="0"/>
+    <w:lsdException w:name="Dark List Accent 3" w:semiHidden="0" w:uiPriority="70" w:unhideWhenUsed="0"/>
+    <w:lsdException w:name="Colorful Shading Accent 3" w:semiHidden="0" w:uiPriority="71" w:unhideWhenUsed="0"/>
+    <w:lsdException w:name="Colorful List Accent 3" w:semiHidden="0" w:uiPriority="72" w:unhideWhenUsed="0"/>
+    <w:lsdException w:name="Colorful Grid Accent 3" w:semiHidden="0" w:uiPriority="73" w:unhideWhenUsed="0"/>
+    <w:lsdException w:name="Light Shading Accent 4" w:semiHidden="0" w:uiPriority="60" w:unhideWhenUsed="0"/>
+    <w:lsdException w:name="Light List Accent 4" w:semiHidden="0" w:uiPriority="61" w:unhideWhenUsed="0"/>
+    <w:lsdException w:name="Light Grid Accent 4" w:semiHidden="0" w:uiPriority="62" w:unhideWhenUsed="0"/>
+    <w:lsdException w:name="Medium Shading 1 Accent 4" w:semiHidden="0" w:uiPriority="63" w:unhideWhenUsed="0"/>
+    <w:lsdException w:name="Medium Shading 2 Accent 4" w:semiHidden="0" w:uiPriority="64" w:unhideWhenUsed="0"/>
+    <w:lsdException w:name="Medium List 1 Accent 4" w:semiHidden="0" w:uiPriority="65" w:unhideWhenUsed="0"/>
+    <w:lsdException w:name="Medium List 2 Accent 4" w:semiHidden="0" w:uiPriority="66" w:unhideWhenUsed="0"/>
+    <w:lsdException w:name="Medium Grid 1 Accent 4" w:semiHidden="0" w:uiPriority="67" w:unhideWhenUsed="0"/>
+    <w:lsdException w:name="Medium Grid 2 Accent 4" w:semiHidden="0" w:uiPriority="68" w:unhideWhenUsed="0"/>
+    <w:lsdException w:name="Medium Grid 3 Accent 4" w:semiHidden="0" w:uiPriority="69" w:unhideWhenUsed="0"/>
+    <w:lsdException w:name="Dark List Accent 4" w:semiHidden="0" w:uiPriority="70" w:unhideWhenUsed="0"/>
+    <w:lsdException w:name="Colorful Shading Accent 4" w:semiHidden="0" w:uiPriority="71" w:unhideWhenUsed="0"/>
+    <w:lsdException w:name="Colorful List Accent 4" w:semiHidden="0" w:uiPriority="72" w:unhideWhenUsed="0"/>
+    <w:lsdException w:name="Colorful Grid Accent 4" w:semiHidden="0" w:uiPriority="73" w:unhideWhenUsed="0"/>
+    <w:lsdException w:name="Light Shading Accent 5" w:semiHidden="0" w:uiPriority="60" w:unhideWhenUsed="0"/>
+    <w:lsdException w:name="Light List Accent 5" w:semiHidden="0" w:uiPriority="61" w:unhideWhenUsed="0"/>
+    <w:lsdException w:name="Light Grid Accent 5" w:semiHidden="0" w:uiPriority="62" w:unhideWhenUsed="0"/>
+    <w:lsdException w:name="Medium Shading 1 Accent 5" w:semiHidden="0" w:uiPriority="63" w:unhideWhenUsed="0"/>
+    <w:lsdException w:name="Medium Shading 2 Accent 5" w:semiHidden="0" w:uiPriority="64" w:unhideWhenUsed="0"/>
+    <w:lsdException w:name="Medium List 1 Accent 5" w:semiHidden="0" w:uiPriority="65" w:unhideWhenUsed="0"/>
+    <w:lsdException w:name="Medium List 2 Accent 5" w:semiHidden="0" w:uiPriority="66" w:unhideWhenUsed="0"/>
+    <w:lsdException w:name="Medium Grid 1 Accent 5" w:semiHidden="0" w:uiPriority="67" w:unhideWhenUsed="0"/>
+    <w:lsdException w:name="Medium Grid 2 Accent 5" w:semiHidden="0" w:uiPriority="68" w:unhideWhenUsed="0"/>
+    <w:lsdException w:name="Medium Grid 3 Accent 5" w:semiHidden="0" w:uiPriority="69" w:unhideWhenUsed="0"/>
+    <w:lsdException w:name="Dark List Accent 5" w:semiHidden="0" w:uiPriority="70" w:unhideWhenUsed="0"/>
+    <w:lsdException w:name="Colorful Shading Accent 5" w:semiHidden="0" w:uiPriority="71" w:unhideWhenUsed="0"/>
+    <w:lsdException w:name="Colorful List Accent 5" w:semiHidden="0" w:uiPriority="72" w:unhideWhenUsed="0"/>
+    <w:lsdException w:name="Colorful Grid Accent 5" w:semiHidden="0" w:uiPriority="73" w:unhideWhenUsed="0"/>
+    <w:lsdException w:name="Light Shading Accent 6" w:semiHidden="0" w:uiPriority="60" w:unhideWhenUsed="0"/>
+    <w:lsdException w:name="Light List Accent 6" w:semiHidden="0" w:uiPriority="61" w:unhideWhenUsed="0"/>
+    <w:lsdException w:name="Light Grid Accent 6" w:semiHidden="0" w:uiPriority="62" w:unhideWhenUsed="0"/>
+    <w:lsdException w:name="Medium Shading 1 Accent 6" w:semiHidden="0" w:uiPriority="63" w:unhideWhenUsed="0"/>
+    <w:lsdException w:name="Medium Shading 2 Accent 6" w:semiHidden="0" w:uiPriority="64" w:unhideWhenUsed="0"/>
+    <w:lsdException w:name="Medium List 1 Accent 6" w:semiHidden="0" w:uiPriority="65" w:unhideWhenUsed="0"/>
+    <w:lsdException w:name="Medium List 2 Accent 6" w:semiHidden="0" w:uiPriority="66" w:unhideWhenUsed="0"/>
+    <w:lsdException w:name="Medium Grid 1 Accent 6" w:semiHidden="0" w:uiPriority="67" w:unhideWhenUsed="0"/>
+    <w:lsdException w:name="Medium Grid 2 Accent 6" w:semiHidden="0" w:uiPriority="68" w:unhideWhenUsed="0"/>
+    <w:lsdException w:name="Medium Grid 3 Accent 6" w:semiHidden="0" w:uiPriority="69" w:unhideWhenUsed="0"/>
+    <w:lsdException w:name="Dark List Accent 6" w:semiHidden="0" w:uiPriority="70" w:unhideWhenUsed="0"/>
+    <w:lsdException w:name="Colorful Shading Accent 6" w:semiHidden="0" w:uiPriority="71" w:unhideWhenUsed="0"/>
+    <w:lsdException w:name="Colorful List Accent 6" w:semiHidden="0" w:uiPriority="72" w:unhideWhenUsed="0"/>
+    <w:lsdException w:name="Colorful Grid Accent 6" w:semiHidden="0" w:uiPriority="73" w:unhideWhenUsed="0"/>
+    <w:lsdException w:name="Subtle Emphasis" w:semiHidden="0" w:uiPriority="19" w:unhideWhenUsed="0" w:qFormat="1"/>
+    <w:lsdException w:name="Intense Emphasis" w:semiHidden="0" w:uiPriority="21" w:unhideWhenUsed="0" w:qFormat="1"/>
+    <w:lsdException w:name="Subtle Reference" w:semiHidden="0" w:uiPriority="31" w:unhideWhenUsed="0" w:qFormat="1"/>
+    <w:lsdException w:name="Intense Reference" w:semiHidden="0" w:uiPriority="32" w:unhideWhenUsed="0" w:qFormat="1"/>
+    <w:lsdException w:name="Book Title" w:semiHidden="0" w:uiPriority="33" w:unhideWhenUsed="0" w:qFormat="1"/>
+    <w:lsdException w:name="Bibliography" w:uiPriority="37"/>
+    <w:lsdException w:name="TOC Heading" w:uiPriority="39" w:qFormat="1"/>
+  </w:latentStyles>
+  <w:style w:type="paragraph" w:default="1" w:styleId="Normal">
+    <w:name w:val="Normal"/>
+  </w:style>
+  <w:style w:type="paragraph" w:styleId="Heading1">
+    <w:name w:val="heading 1"/>
+    <w:basedOn w:val="Normal"/>
+    <w:next w:val="Normal"/>
+    <w:pPr>
+      <w:keepNext/>
+      <w:keepLines/>
+      <w:spacing w:before="200"/>
+      <w:contextualSpacing/>
+      <w:outlineLvl w:val="0"/>
+    </w:pPr>
+    <w:rPr>
+      <w:rFonts w:ascii="Trebuchet MS" w:eastAsia="Trebuchet MS" w:hAnsi="Trebuchet MS" w:cs="Trebuchet MS"/>
+      <w:sz w:val="32"/>
+    </w:rPr>
+  </w:style>
+  <w:style w:type="paragraph" w:styleId="Heading2">
+    <w:name w:val="heading 2"/>
+    <w:basedOn w:val="Normal"/>
+    <w:next w:val="Normal"/>
+    <w:pPr>
+      <w:keepNext/>
+      <w:keepLines/>
+      <w:spacing w:before="200"/>
+      <w:contextualSpacing/>
+      <w:outlineLvl w:val="1"/>
+    </w:pPr>
+    <w:rPr>
+      <w:rFonts w:ascii="Trebuchet MS" w:eastAsia="Trebuchet MS" w:hAnsi="Trebuchet MS" w:cs="Trebuchet MS"/>
+      <w:b/>
+      <w:sz w:val="26"/>
+    </w:rPr>
+  </w:style>
+  <w:style w:type="paragraph" w:styleId="Heading3">
+    <w:name w:val="heading 3"/>
+    <w:basedOn w:val="Normal"/>
+    <w:next w:val="Normal"/>
+    <w:pPr>
+      <w:keepNext/>
+      <w:keepLines/>
+      <w:spacing w:before="160"/>
+      <w:contextualSpacing/>
+      <w:outlineLvl w:val="2"/>
+    </w:pPr>
+    <w:rPr>
+      <w:rFonts w:ascii="Trebuchet MS" w:eastAsia="Trebuchet MS" w:hAnsi="Trebuchet MS" w:cs="Trebuchet MS"/>
+      <w:b/>
+      <w:color w:val="666666"/>
+      <w:sz w:val="24"/>
+    </w:rPr>
+  </w:style>
+  <w:style w:type="paragraph" w:styleId="Heading4">
+    <w:name w:val="heading 4"/>
+    <w:basedOn w:val="Normal"/>
+    <w:next w:val="Normal"/>
+    <w:pPr>
+      <w:keepNext/>
+      <w:keepLines/>
+      <w:spacing w:before="160"/>
+      <w:contextualSpacing/>
+      <w:outlineLvl w:val="3"/>
+    </w:pPr>
+    <w:rPr>
+      <w:rFonts w:ascii="Trebuchet MS" w:eastAsia="Trebuchet MS" w:hAnsi="Trebuchet MS" w:cs="Trebuchet MS"/>
+      <w:color w:val="666666"/>
+      <w:u w:val="single"/>
+    </w:rPr>
+  </w:style>
+  <w:style w:type="paragraph" w:styleId="Heading5">
+    <w:name w:val="heading 5"/>
+    <w:basedOn w:val="Normal"/>
+    <w:next w:val="Normal"/>
+    <w:pPr>
+      <w:keepNext/>
+      <w:keepLines/>
+      <w:spacing w:before="160"/>
+      <w:contextualSpacing/>
+      <w:outlineLvl w:val="4"/>
+    </w:pPr>
+    <w:rPr>
+      <w:rFonts w:ascii="Trebuchet MS" w:eastAsia="Trebuchet MS" w:hAnsi="Trebuchet MS" w:cs="Trebuchet MS"/>
+      <w:color w:val="666666"/>
+    </w:rPr>
+  </w:style>
+  <w:style w:type="paragraph" w:styleId="Heading6">
+    <w:name w:val="heading 6"/>
+    <w:basedOn w:val="Normal"/>
+    <w:next w:val="Normal"/>
+    <w:pPr>
+      <w:keepNext/>
+      <w:keepLines/>
+      <w:spacing w:before="160"/>
+      <w:contextualSpacing/>
+      <w:outlineLvl w:val="5"/>
+    </w:pPr>
+    <w:rPr>
+      <w:rFonts w:ascii="Trebuchet MS" w:eastAsia="Trebuchet MS" w:hAnsi="Trebuchet MS" w:cs="Trebuchet MS"/>
+      <w:i/>
+      <w:color w:val="666666"/>
+    </w:rPr>
+  </w:style>
+  <w:style w:type="character" w:default="1" w:styleId="DefaultParagraphFont">
+    <w:name w:val="Default Paragraph Font"/>
+    <w:uiPriority w:val="1"/>
+    <w:semiHidden/>
+    <w:unhideWhenUsed/>
+  </w:style>
+  <w:style w:type="table" w:default="1" w:styleId="TableNormal">
+    <w:name w:val="Normal Table"/>
+    <w:uiPriority w:val="99"/>
+    <w:semiHidden/>
+    <w:unhideWhenUsed/>
+    <w:tblPr>
+      <w:tblInd w:w="0" w:type="dxa"/>
+      <w:tblCellMar>
+        <w:top w:w="0" w:type="dxa"/>
+        <w:left w:w="108" w:type="dxa"/>
+        <w:bottom w:w="0" w:type="dxa"/>
+        <w:right w:w="108" w:type="dxa"/>
+      </w:tblCellMar>
+    </w:tblPr>
+  </w:style>
+  <w:style w:type="numbering" w:default="1" w:styleId="NoList">
+    <w:name w:val="No List"/>
+    <w:uiPriority w:val="99"/>
+    <w:semiHidden/>
+    <w:unhideWhenUsed/>
+  </w:style>
+  <w:style w:type="paragraph" w:styleId="Title">
+    <w:name w:val="Title"/>
+    <w:basedOn w:val="Normal"/>
+    <w:next w:val="Normal"/>
+    <w:pPr>
+      <w:keepNext/>
+      <w:keepLines/>
+      <w:contextualSpacing/>
+    </w:pPr>
+    <w:rPr>
+      <w:rFonts w:ascii="Trebuchet MS" w:eastAsia="Trebuchet MS" w:hAnsi="Trebuchet MS" w:cs="Trebuchet MS"/>
+      <w:sz w:val="42"/>
+    </w:rPr>
+  </w:style>
+  <w:style w:type="paragraph" w:styleId="Subtitle">
+    <w:name w:val="Subtitle"/>
+    <w:basedOn w:val="Normal"/>
+    <w:next w:val="Normal"/>
+    <w:pPr>
+      <w:keepNext/>
+      <w:keepLines/>
+      <w:spacing w:after="200"/>
+      <w:contextualSpacing/>
+    </w:pPr>
+    <w:rPr>
+      <w:rFonts w:ascii="Trebuchet MS" w:eastAsia="Trebuchet MS" w:hAnsi="Trebuchet MS" w:cs="Trebuchet MS"/>
+      <w:i/>
+      <w:color w:val="666666"/>
+      <w:sz w:val="26"/>
+    </w:rPr>
+  </w:style>
+  <w:style w:type="table" w:customStyle="1" w:styleId="a">
+    <w:basedOn w:val="TableNormal"/>
+    <w:tblPr>
+      <w:tblStyleRowBandSize w:val="1"/>
+      <w:tblStyleColBandSize w:val="1"/>
+      <w:tblInd w:w="0" w:type="dxa"/>
+      <w:tblCellMar>
+        <w:top w:w="0" w:type="dxa"/>
+        <w:left w:w="108" w:type="dxa"/>
+        <w:bottom w:w="0" w:type="dxa"/>
+        <w:right w:w="108" w:type="dxa"/>
+      </w:tblCellMar>
+    </w:tblPr>
+  </w:style>
+  <w:style w:type="table" w:customStyle="1" w:styleId="a0">
+    <w:basedOn w:val="TableNormal"/>
+    <w:tblPr>
+      <w:tblStyleRowBandSize w:val="1"/>
+      <w:tblStyleColBandSize w:val="1"/>
+      <w:tblInd w:w="0" w:type="dxa"/>
+      <w:tblCellMar>
+        <w:top w:w="0" w:type="dxa"/>
+        <w:left w:w="108" w:type="dxa"/>
+        <w:bottom w:w="0" w:type="dxa"/>
+        <w:right w:w="108" w:type="dxa"/>
+      </w:tblCellMar>
+    </w:tblPr>
+  </w:style>
+  <w:style w:type="table" w:customStyle="1" w:styleId="a1">
+    <w:basedOn w:val="TableNormal"/>
+    <w:tblPr>
+      <w:tblStyleRowBandSize w:val="1"/>
+      <w:tblStyleColBandSize w:val="1"/>
+      <w:tblInd w:w="0" w:type="dxa"/>
+      <w:tblCellMar>
+        <w:top w:w="0" w:type="dxa"/>
+        <w:left w:w="108" w:type="dxa"/>
+        <w:bottom w:w="0" w:type="dxa"/>
+        <w:right w:w="108" w:type="dxa"/>
+      </w:tblCellMar>
+    </w:tblPr>
+  </w:style>
+  <w:style w:type="paragraph" w:styleId="ListParagraph">
+    <w:name w:val="List Paragraph"/>
+    <w:basedOn w:val="Normal"/>
+    <w:uiPriority w:val="34"/>
+    <w:qFormat/>
+    <w:rsid w:val="00ED6EBD"/>
+    <w:pPr>
+      <w:spacing w:after="160" w:line="259" w:lineRule="auto"/>
+      <w:ind w:left="720"/>
+      <w:contextualSpacing/>
+    </w:pPr>
+    <w:rPr>
+      <w:rFonts w:asciiTheme="minorHAnsi" w:eastAsiaTheme="minorHAnsi" w:hAnsiTheme="minorHAnsi" w:cstheme="minorBidi"/>
+      <w:color w:val="auto"/>
+      <w:szCs w:val="22"/>
+      <w:lang w:eastAsia="en-US"/>
+    </w:rPr>
+  </w:style>
+  <w:style w:type="character" w:styleId="Hyperlink">
+    <w:name w:val="Hyperlink"/>
+    <w:basedOn w:val="DefaultParagraphFont"/>
+    <w:uiPriority w:val="99"/>
+    <w:unhideWhenUsed/>
+    <w:rsid w:val="000B2DFC"/>
+    <w:rPr>
+      <w:color w:val="0000FF"/>
+      <w:u w:val="single"/>
+    </w:rPr>
+  </w:style>
+  <w:style w:type="character" w:customStyle="1" w:styleId="apple-converted-space">
+    <w:name w:val="apple-converted-space"/>
+    <w:basedOn w:val="DefaultParagraphFont"/>
+    <w:rsid w:val="005107A6"/>
+  </w:style>
+  <w:style w:type="character" w:styleId="Strong">
+    <w:name w:val="Strong"/>
+    <w:basedOn w:val="DefaultParagraphFont"/>
+    <w:uiPriority w:val="22"/>
+    <w:qFormat/>
+    <w:rsid w:val="005107A6"/>
+    <w:rPr>
+      <w:b/>
+      <w:bCs/>
+    </w:rPr>
+  </w:style>
+  <w:style w:type="paragraph" w:styleId="FootnoteText">
+    <w:name w:val="footnote text"/>
+    <w:basedOn w:val="Normal"/>
+    <w:link w:val="FootnoteTextChar"/>
+    <w:uiPriority w:val="99"/>
+    <w:semiHidden/>
+    <w:unhideWhenUsed/>
+    <w:rsid w:val="005107A6"/>
+    <w:pPr>
+      <w:spacing w:line="240" w:lineRule="auto"/>
+    </w:pPr>
+    <w:rPr>
+      <w:rFonts w:asciiTheme="minorHAnsi" w:eastAsiaTheme="minorHAnsi" w:hAnsiTheme="minorHAnsi" w:cstheme="minorBidi"/>
+      <w:color w:val="auto"/>
+      <w:sz w:val="20"/>
+      <w:lang w:eastAsia="en-US"/>
+    </w:rPr>
+  </w:style>
+  <w:style w:type="character" w:customStyle="1" w:styleId="FootnoteTextChar">
+    <w:name w:val="Footnote Text Char"/>
+    <w:basedOn w:val="DefaultParagraphFont"/>
+    <w:link w:val="FootnoteText"/>
+    <w:uiPriority w:val="99"/>
+    <w:semiHidden/>
+    <w:rsid w:val="005107A6"/>
+    <w:rPr>
+      <w:rFonts w:asciiTheme="minorHAnsi" w:eastAsiaTheme="minorHAnsi" w:hAnsiTheme="minorHAnsi" w:cstheme="minorBidi"/>
+      <w:color w:val="auto"/>
+      <w:sz w:val="20"/>
+      <w:lang w:eastAsia="en-US"/>
+    </w:rPr>
+  </w:style>
+  <w:style w:type="character" w:styleId="FootnoteReference">
+    <w:name w:val="footnote reference"/>
+    <w:basedOn w:val="DefaultParagraphFont"/>
+    <w:uiPriority w:val="99"/>
+    <w:semiHidden/>
+    <w:unhideWhenUsed/>
+    <w:rsid w:val="005107A6"/>
+    <w:rPr>
+      <w:vertAlign w:val="superscript"/>
+    </w:rPr>
+  </w:style>
+  <w:style w:type="paragraph" w:styleId="NormalWeb">
+    <w:name w:val="Normal (Web)"/>
+    <w:basedOn w:val="Normal"/>
+    <w:uiPriority w:val="99"/>
+    <w:unhideWhenUsed/>
+    <w:rsid w:val="00942E46"/>
+    <w:pPr>
+      <w:spacing w:before="100" w:beforeAutospacing="1" w:after="100" w:afterAutospacing="1" w:line="240" w:lineRule="auto"/>
+    </w:pPr>
+    <w:rPr>
+      <w:rFonts w:ascii="Times New Roman" w:eastAsia="Times New Roman" w:hAnsi="Times New Roman" w:cs="Times New Roman"/>
+      <w:color w:val="auto"/>
+      <w:sz w:val="24"/>
+      <w:szCs w:val="24"/>
+    </w:rPr>
+  </w:style>
+  <w:style w:type="character" w:styleId="HTMLCode">
+    <w:name w:val="HTML Code"/>
+    <w:basedOn w:val="DefaultParagraphFont"/>
+    <w:uiPriority w:val="99"/>
+    <w:semiHidden/>
+    <w:unhideWhenUsed/>
+    <w:rsid w:val="00942E46"/>
+    <w:rPr>
+      <w:rFonts w:ascii="Courier New" w:eastAsia="Times New Roman" w:hAnsi="Courier New" w:cs="Courier New"/>
+      <w:sz w:val="20"/>
+      <w:szCs w:val="20"/>
+    </w:rPr>
+  </w:style>
+  <w:style w:type="paragraph" w:styleId="TOCHeading">
+    <w:name w:val="TOC Heading"/>
+    <w:basedOn w:val="Heading1"/>
+    <w:next w:val="Normal"/>
+    <w:uiPriority w:val="39"/>
+    <w:unhideWhenUsed/>
+    <w:qFormat/>
+    <w:rsid w:val="006314C6"/>
+    <w:pPr>
+      <w:spacing w:before="240" w:line="259" w:lineRule="auto"/>
+      <w:contextualSpacing w:val="0"/>
+      <w:outlineLvl w:val="9"/>
+    </w:pPr>
+    <w:rPr>
+      <w:rFonts w:asciiTheme="majorHAnsi" w:eastAsiaTheme="majorEastAsia" w:hAnsiTheme="majorHAnsi" w:cstheme="majorBidi"/>
+      <w:color w:val="2E74B5" w:themeColor="accent1" w:themeShade="BF"/>
+      <w:szCs w:val="32"/>
+      <w:lang w:val="en-US" w:eastAsia="en-US"/>
+    </w:rPr>
+  </w:style>
+  <w:style w:type="paragraph" w:styleId="TOC1">
+    <w:name w:val="toc 1"/>
+    <w:basedOn w:val="Normal"/>
+    <w:next w:val="Normal"/>
+    <w:autoRedefine/>
+    <w:uiPriority w:val="39"/>
+    <w:unhideWhenUsed/>
+    <w:rsid w:val="006314C6"/>
+    <w:pPr>
+      <w:spacing w:after="100"/>
+    </w:pPr>
+  </w:style>
+  <w:style w:type="paragraph" w:styleId="TOC2">
+    <w:name w:val="toc 2"/>
+    <w:basedOn w:val="Normal"/>
+    <w:next w:val="Normal"/>
+    <w:autoRedefine/>
+    <w:uiPriority w:val="39"/>
+    <w:unhideWhenUsed/>
+    <w:rsid w:val="006314C6"/>
+    <w:pPr>
+      <w:spacing w:after="100"/>
+      <w:ind w:left="220"/>
+    </w:pPr>
+  </w:style>
+  <w:style w:type="table" w:styleId="TableGrid">
+    <w:name w:val="Table Grid"/>
+    <w:basedOn w:val="TableNormal"/>
+    <w:uiPriority w:val="39"/>
+    <w:rsid w:val="002A76F7"/>
+    <w:pPr>
+      <w:spacing w:line="240" w:lineRule="auto"/>
+    </w:pPr>
+    <w:rPr>
+      <w:rFonts w:asciiTheme="minorHAnsi" w:eastAsiaTheme="minorHAnsi" w:hAnsiTheme="minorHAnsi" w:cstheme="minorBidi"/>
+      <w:color w:val="auto"/>
+      <w:szCs w:val="22"/>
+      <w:lang w:eastAsia="en-US"/>
+    </w:rPr>
+    <w:tblPr>
+      <w:tblInd w:w="0" w:type="dxa"/>
+      <w:tblBorders>
+        <w:top w:val="single" w:sz="4" w:space="0" w:color="auto"/>
+        <w:left w:val="single" w:sz="4" w:space="0" w:color="auto"/>
+        <w:bottom w:val="single" w:sz="4" w:space="0" w:color="auto"/>
+        <w:right w:val="single" w:sz="4" w:space="0" w:color="auto"/>
+        <w:insideH w:val="single" w:sz="4" w:space="0" w:color="auto"/>
+        <w:insideV w:val="single" w:sz="4" w:space="0" w:color="auto"/>
+      </w:tblBorders>
+      <w:tblCellMar>
+        <w:top w:w="0" w:type="dxa"/>
+        <w:left w:w="108" w:type="dxa"/>
+        <w:bottom w:w="0" w:type="dxa"/>
+        <w:right w:w="108" w:type="dxa"/>
+      </w:tblCellMar>
+    </w:tblPr>
+  </w:style>
+  <w:style w:type="paragraph" w:styleId="NoSpacing">
+    <w:name w:val="No Spacing"/>
+    <w:uiPriority w:val="1"/>
+    <w:qFormat/>
+    <w:rsid w:val="00387443"/>
+    <w:pPr>
+      <w:spacing w:line="240" w:lineRule="auto"/>
+    </w:pPr>
+  </w:style>
+  <w:style w:type="paragraph" w:customStyle="1" w:styleId="Normal1">
+    <w:name w:val="Normal1"/>
+    <w:rsid w:val="007E0374"/>
+    <w:rPr>
+      <w:lang w:val="en-GB" w:eastAsia="en-US"/>
+    </w:rPr>
+  </w:style>
+  <w:style w:type="character" w:styleId="FollowedHyperlink">
+    <w:name w:val="FollowedHyperlink"/>
+    <w:basedOn w:val="DefaultParagraphFont"/>
+    <w:uiPriority w:val="99"/>
+    <w:semiHidden/>
+    <w:unhideWhenUsed/>
+    <w:rsid w:val="0009337B"/>
+    <w:rPr>
+      <w:color w:val="954F72" w:themeColor="followedHyperlink"/>
+      <w:u w:val="single"/>
+    </w:rPr>
+  </w:style>
+  <w:style w:type="paragraph" w:styleId="BalloonText">
+    <w:name w:val="Balloon Text"/>
+    <w:basedOn w:val="Normal"/>
+    <w:link w:val="BalloonTextChar"/>
+    <w:uiPriority w:val="99"/>
+    <w:semiHidden/>
+    <w:unhideWhenUsed/>
+    <w:rsid w:val="002D36D0"/>
+    <w:pPr>
+      <w:spacing w:line="240" w:lineRule="auto"/>
+    </w:pPr>
+    <w:rPr>
+      <w:rFonts w:ascii="Lucida Grande" w:hAnsi="Lucida Grande" w:cs="Lucida Grande"/>
+      <w:sz w:val="18"/>
+      <w:szCs w:val="18"/>
+    </w:rPr>
+  </w:style>
+  <w:style w:type="character" w:customStyle="1" w:styleId="BalloonTextChar">
+    <w:name w:val="Balloon Text Char"/>
+    <w:basedOn w:val="DefaultParagraphFont"/>
+    <w:link w:val="BalloonText"/>
+    <w:uiPriority w:val="99"/>
+    <w:semiHidden/>
+    <w:rsid w:val="002D36D0"/>
+    <w:rPr>
+      <w:rFonts w:ascii="Lucida Grande" w:hAnsi="Lucida Grande" w:cs="Lucida Grande"/>
+      <w:sz w:val="18"/>
+      <w:szCs w:val="18"/>
     </w:rPr>
   </w:style>
 </w:styles>
@@ -12023,7 +12811,7 @@
     </a:clrScheme>
     <a:fontScheme name="Office">
       <a:majorFont>
-        <a:latin typeface="Calibri Light" panose="020F0302020204030204"/>
+        <a:latin typeface="Calibri Light"/>
         <a:ea typeface=""/>
         <a:cs typeface=""/>
         <a:font script="Jpan" typeface="ＭＳ ゴシック"/>
@@ -12058,7 +12846,7 @@
         <a:font script="Geor" typeface="Sylfaen"/>
       </a:majorFont>
       <a:minorFont>
-        <a:latin typeface="Calibri" panose="020F0502020204030204"/>
+        <a:latin typeface="Calibri"/>
         <a:ea typeface=""/>
         <a:cs typeface=""/>
         <a:font script="Jpan" typeface="ＭＳ 明朝"/>
@@ -12235,7 +13023,7 @@
   <a:extraClrSchemeLst/>
   <a:extLst>
     <a:ext uri="{05A4C25C-085E-4340-85A3-A5531E510DB2}">
-      <thm15:themeFamily xmlns:thm15="http://schemas.microsoft.com/office/thememl/2012/main" name="Office Theme" id="{62F939B6-93AF-4DB8-9C6B-D6C7DFDC589F}" vid="{4A3C46E8-61CC-4603-A589-7422A47A8E4A}"/>
+      <thm15:themeFamily xmlns:thm15="http://schemas.microsoft.com/office/thememl/2012/main" xmlns="" name="Office Theme" id="{62F939B6-93AF-4DB8-9C6B-D6C7DFDC589F}" vid="{4A3C46E8-61CC-4603-A589-7422A47A8E4A}"/>
     </a:ext>
   </a:extLst>
 </a:theme>
@@ -12246,7 +13034,7 @@
 </file>
 
 <file path=customXml/itemProps1.xml><?xml version="1.0" encoding="utf-8"?>
-<ds:datastoreItem xmlns:ds="http://schemas.openxmlformats.org/officeDocument/2006/customXml" ds:itemID="{C710C780-7D72-4697-96A0-BB85C1D6D7DC}">
+<ds:datastoreItem xmlns:ds="http://schemas.openxmlformats.org/officeDocument/2006/customXml" ds:itemID="{E52B408A-B609-1C40-84A3-271373FB334F}">
   <ds:schemaRefs>
     <ds:schemaRef ds:uri="http://schemas.openxmlformats.org/officeDocument/2006/bibliography"/>
   </ds:schemaRefs>

</xml_diff>